<commit_message>
docs e atualizacao de documento word
</commit_message>
<xml_diff>
--- a/relatorio.docx
+++ b/relatorio.docx
@@ -987,7 +987,7 @@
     </w:p>
     <w:p>
       <w:pPr>
-        <w:pStyle w:val="PargrafodaLista"/>
+        <w:pStyle w:val="ListParagraph"/>
         <w:numPr>
           <w:ilvl w:val="0"/>
           <w:numId w:val="1"/>
@@ -1001,10 +1001,7 @@
         <w:t xml:space="preserve">Introdução </w:t>
       </w:r>
       <w:r>
-        <w:t xml:space="preserve">. . . . . </w:t>
-      </w:r>
-      <w:r>
-        <w:t xml:space="preserve">. . . . . . . . . . . . . . . . . . . . . . . . . . . . . . . . . . . . . . . . . . . . . . </w:t>
+        <w:t xml:space="preserve">. . . . . . . . . . . . . . . . . . . . . . . . . . . . . . . . . . . . . . . . . . . . . . . . . . . </w:t>
       </w:r>
       <w:proofErr w:type="gramStart"/>
       <w:r>
@@ -1020,7 +1017,7 @@
     </w:p>
     <w:p>
       <w:pPr>
-        <w:pStyle w:val="PargrafodaLista"/>
+        <w:pStyle w:val="ListParagraph"/>
         <w:ind w:left="360"/>
       </w:pPr>
       <w:r>
@@ -1029,7 +1026,7 @@
     </w:p>
     <w:p>
       <w:pPr>
-        <w:pStyle w:val="PargrafodaLista"/>
+        <w:pStyle w:val="ListParagraph"/>
         <w:numPr>
           <w:ilvl w:val="0"/>
           <w:numId w:val="1"/>
@@ -1054,16 +1051,7 @@
         <w:t xml:space="preserve"> </w:t>
       </w:r>
       <w:r>
-        <w:t>. . . . . .</w:t>
-      </w:r>
-      <w:r>
-        <w:t xml:space="preserve"> </w:t>
-      </w:r>
-      <w:r>
-        <w:t xml:space="preserve">. . . . . . . . . . . . . . . . . . . . . . . . . . . . . . . . . . . . . . . . . . . . </w:t>
-      </w:r>
-      <w:r>
-        <w:t>. . . . . . . . . .</w:t>
+        <w:t>. . . . . . . . . . . . . . . . . . . . . . . . . . . . . . . . . . . . . . . . . . . . . . . . . . . . . . . . . . . .</w:t>
       </w:r>
       <w:r>
         <w:rPr>
@@ -1075,7 +1063,7 @@
     </w:p>
     <w:p>
       <w:pPr>
-        <w:pStyle w:val="PargrafodaLista"/>
+        <w:pStyle w:val="ListParagraph"/>
         <w:numPr>
           <w:ilvl w:val="1"/>
           <w:numId w:val="1"/>
@@ -1087,17 +1075,11 @@
       </w:r>
       <w:proofErr w:type="spellEnd"/>
       <w:r>
-        <w:t xml:space="preserve"> </w:t>
-      </w:r>
-      <w:r>
-        <w:t xml:space="preserve">. . . . . . . . . . . . . . . . . . . . . . . . . . . . . . . . . . . . . . . . . . . . . . . . </w:t>
+        <w:t xml:space="preserve"> . . . . . . . . . . . . . . . . . . . . . . . . . . . . . . . . . . . . . . . . . . . . . . . . </w:t>
       </w:r>
       <w:proofErr w:type="gramStart"/>
       <w:r>
-        <w:t>. . .</w:t>
-      </w:r>
-      <w:r>
-        <w:t xml:space="preserve"> .</w:t>
+        <w:t>. . . .</w:t>
       </w:r>
       <w:proofErr w:type="gramEnd"/>
       <w:r>
@@ -1106,7 +1088,7 @@
     </w:p>
     <w:p>
       <w:pPr>
-        <w:pStyle w:val="PargrafodaLista"/>
+        <w:pStyle w:val="ListParagraph"/>
         <w:numPr>
           <w:ilvl w:val="1"/>
           <w:numId w:val="1"/>
@@ -1118,13 +1100,7 @@
       </w:r>
       <w:proofErr w:type="spellEnd"/>
       <w:r>
-        <w:t xml:space="preserve"> </w:t>
-      </w:r>
-      <w:r>
-        <w:t>. . . . . . . . . . . . . . . . . . . . . . . . . . . . . . . . . . . . . . . . . . . . . . . . . . .</w:t>
-      </w:r>
-      <w:r>
-        <w:t xml:space="preserve"> . . . </w:t>
+        <w:t xml:space="preserve"> . . . . . . . . . . . . . . . . . . . . . . . . . . . . . . . . . . . . . . . . . . . . . . . . . . . . . . </w:t>
       </w:r>
       <w:r>
         <w:br/>
@@ -1132,7 +1108,7 @@
     </w:p>
     <w:p>
       <w:pPr>
-        <w:pStyle w:val="PargrafodaLista"/>
+        <w:pStyle w:val="ListParagraph"/>
         <w:numPr>
           <w:ilvl w:val="1"/>
           <w:numId w:val="1"/>
@@ -1144,17 +1120,11 @@
       </w:r>
       <w:proofErr w:type="spellEnd"/>
       <w:r>
-        <w:t xml:space="preserve"> </w:t>
-      </w:r>
-      <w:r>
-        <w:t xml:space="preserve">. . . . . . . . . . . . . . . . . . . . . . . . . . . . . . . . . . . . . . . . . . . . . . . . </w:t>
+        <w:t xml:space="preserve"> . . . . . . . . . . . . . . . . . . . . . . . . . . . . . . . . . . . . . . . . . . . . . . . . </w:t>
       </w:r>
       <w:proofErr w:type="gramStart"/>
       <w:r>
-        <w:t>. . .</w:t>
-      </w:r>
-      <w:r>
-        <w:t xml:space="preserve"> .</w:t>
+        <w:t>. . . .</w:t>
       </w:r>
       <w:proofErr w:type="gramEnd"/>
       <w:r>
@@ -1163,7 +1133,7 @@
     </w:p>
     <w:p>
       <w:pPr>
-        <w:pStyle w:val="PargrafodaLista"/>
+        <w:pStyle w:val="ListParagraph"/>
         <w:numPr>
           <w:ilvl w:val="1"/>
           <w:numId w:val="1"/>
@@ -1175,10 +1145,7 @@
       </w:r>
       <w:proofErr w:type="spellEnd"/>
       <w:r>
-        <w:t xml:space="preserve"> </w:t>
-      </w:r>
-      <w:r>
-        <w:t xml:space="preserve">. . . . . . . . . . . . . . . . . . . . . . . . . . . . . . . . . . . . . . . . . . . . . . . . </w:t>
+        <w:t xml:space="preserve"> . . . . . . . . . . . . . . . . . . . . . . . . . . . . . . . . . . . . . . . . . . . . . . . . </w:t>
       </w:r>
       <w:proofErr w:type="gramStart"/>
       <w:r>
@@ -1197,7 +1164,7 @@
     </w:p>
     <w:p>
       <w:pPr>
-        <w:pStyle w:val="PargrafodaLista"/>
+        <w:pStyle w:val="ListParagraph"/>
         <w:numPr>
           <w:ilvl w:val="1"/>
           <w:numId w:val="1"/>
@@ -1207,13 +1174,7 @@
         <w:t>Casa</w:t>
       </w:r>
       <w:r>
-        <w:t>. . . . . . . . . . . . . . . . . . . . . . . . . . . . . . . . . . . . . . . . . . . . . . . . . . .</w:t>
-      </w:r>
-      <w:r>
-        <w:t xml:space="preserve"> </w:t>
-      </w:r>
-      <w:r>
-        <w:t xml:space="preserve">. . . . . . </w:t>
+        <w:t xml:space="preserve">. . . . . . . . . . . . . . . . . . . . . . . . . . . . . . . . . . . . . . . . . . . . . . . . . . . . . . . . . </w:t>
       </w:r>
       <w:proofErr w:type="gramStart"/>
       <w:r>
@@ -1232,7 +1193,7 @@
     </w:p>
     <w:p>
       <w:pPr>
-        <w:pStyle w:val="PargrafodaLista"/>
+        <w:pStyle w:val="ListParagraph"/>
         <w:numPr>
           <w:ilvl w:val="1"/>
           <w:numId w:val="1"/>
@@ -1244,10 +1205,7 @@
       </w:r>
       <w:proofErr w:type="spellEnd"/>
       <w:r>
-        <w:t xml:space="preserve"> </w:t>
-      </w:r>
-      <w:r>
-        <w:t xml:space="preserve">. . . . . . . . . . . . . . . . . . . . . . . . . . . . . . . . . . . . . . . . . . . . . </w:t>
+        <w:t xml:space="preserve"> . . . . . . . . . . . . . . . . . . . . . . . . . . . . . . . . . . . . . . . . . . . . . </w:t>
       </w:r>
       <w:proofErr w:type="gramStart"/>
       <w:r>
@@ -1266,7 +1224,7 @@
     </w:p>
     <w:p>
       <w:pPr>
-        <w:pStyle w:val="PargrafodaLista"/>
+        <w:pStyle w:val="ListParagraph"/>
         <w:numPr>
           <w:ilvl w:val="1"/>
           <w:numId w:val="1"/>
@@ -1278,13 +1236,7 @@
       </w:r>
       <w:proofErr w:type="spellEnd"/>
       <w:r>
-        <w:t xml:space="preserve"> </w:t>
-      </w:r>
-      <w:r>
-        <w:t>. . . . . . . . . . . . . . . . . . . . . . . . . . . . . . . . . . . . . . . . . . . . . . . . . . . .</w:t>
-      </w:r>
-      <w:r>
-        <w:t xml:space="preserve"> . . . . .</w:t>
+        <w:t xml:space="preserve"> . . . . . . . . . . . . . . . . . . . . . . . . . . . . . . . . . . . . . . . . . . . . . . . . . . . . . . . . .</w:t>
       </w:r>
       <w:r>
         <w:t xml:space="preserve"> </w:t>
@@ -1295,7 +1247,7 @@
     </w:p>
     <w:p>
       <w:pPr>
-        <w:pStyle w:val="PargrafodaLista"/>
+        <w:pStyle w:val="ListParagraph"/>
         <w:numPr>
           <w:ilvl w:val="1"/>
           <w:numId w:val="1"/>
@@ -1326,7 +1278,7 @@
     </w:p>
     <w:p>
       <w:pPr>
-        <w:pStyle w:val="PargrafodaLista"/>
+        <w:pStyle w:val="ListParagraph"/>
         <w:numPr>
           <w:ilvl w:val="1"/>
           <w:numId w:val="1"/>
@@ -1399,19 +1351,19 @@
     </w:p>
     <w:p>
       <w:pPr>
-        <w:pStyle w:val="PargrafodaLista"/>
+        <w:pStyle w:val="ListParagraph"/>
         <w:ind w:left="716"/>
       </w:pPr>
     </w:p>
     <w:p>
       <w:pPr>
-        <w:pStyle w:val="PargrafodaLista"/>
+        <w:pStyle w:val="ListParagraph"/>
         <w:ind w:left="716"/>
       </w:pPr>
     </w:p>
     <w:p>
       <w:pPr>
-        <w:pStyle w:val="PargrafodaLista"/>
+        <w:pStyle w:val="ListParagraph"/>
         <w:numPr>
           <w:ilvl w:val="0"/>
           <w:numId w:val="1"/>
@@ -1438,10 +1390,7 @@
         <w:t xml:space="preserve"> </w:t>
       </w:r>
       <w:r>
-        <w:t>. . . . . . . . . . . . . . . . . . . . . . . . . . . . . . . . . . . . . . . . . . . . . . . . .</w:t>
-      </w:r>
-      <w:r>
-        <w:t xml:space="preserve"> . . . . . . . .</w:t>
+        <w:t>. . . . . . . . . . . . . . . . . . . . . . . . . . . . . . . . . . . . . . . . . . . . . . . . . . . . . . . . .</w:t>
       </w:r>
       <w:r>
         <w:rPr>
@@ -1453,12 +1402,12 @@
     </w:p>
     <w:p>
       <w:pPr>
-        <w:pStyle w:val="PargrafodaLista"/>
-      </w:pPr>
-    </w:p>
-    <w:p>
-      <w:pPr>
-        <w:pStyle w:val="PargrafodaLista"/>
+        <w:pStyle w:val="ListParagraph"/>
+      </w:pPr>
+    </w:p>
+    <w:p>
+      <w:pPr>
+        <w:pStyle w:val="ListParagraph"/>
         <w:numPr>
           <w:ilvl w:val="1"/>
           <w:numId w:val="1"/>
@@ -1466,23 +1415,11 @@
       </w:pPr>
       <w:proofErr w:type="spellStart"/>
       <w:r>
-        <w:t>DeviceExistsInDivision</w:t>
-      </w:r>
-      <w:r>
-        <w:t>Exceptions</w:t>
-      </w:r>
-      <w:proofErr w:type="spellEnd"/>
-      <w:r>
-        <w:t xml:space="preserve"> </w:t>
-      </w:r>
-      <w:r>
-        <w:t>. . . . . . . . . . . . . . . . . . . . . . . . . . . . .</w:t>
-      </w:r>
-      <w:r>
-        <w:t xml:space="preserve"> </w:t>
-      </w:r>
-      <w:r>
-        <w:t xml:space="preserve">. . . . . . . </w:t>
+        <w:t>DeviceExistsInDivisionExceptions</w:t>
+      </w:r>
+      <w:proofErr w:type="spellEnd"/>
+      <w:r>
+        <w:t xml:space="preserve"> . . . . . . . . . . . . . . . . . . . . . . . . . . . . . . . . . . . . </w:t>
       </w:r>
       <w:r>
         <w:br/>
@@ -1490,7 +1427,7 @@
     </w:p>
     <w:p>
       <w:pPr>
-        <w:pStyle w:val="PargrafodaLista"/>
+        <w:pStyle w:val="ListParagraph"/>
         <w:numPr>
           <w:ilvl w:val="1"/>
           <w:numId w:val="1"/>
@@ -1502,13 +1439,7 @@
       </w:r>
       <w:proofErr w:type="spellEnd"/>
       <w:r>
-        <w:t>. . . . . . . . . . . . . . . . . . . . . . .</w:t>
-      </w:r>
-      <w:r>
-        <w:t xml:space="preserve"> </w:t>
-      </w:r>
-      <w:r>
-        <w:t xml:space="preserve">. . . . . . . . . . . . . . . . </w:t>
+        <w:t xml:space="preserve">. . . . . . . . . . . . . . . . . . . . . . . . . . . . . . . . . . . . . . . </w:t>
       </w:r>
       <w:proofErr w:type="gramStart"/>
       <w:r>
@@ -1524,7 +1455,7 @@
     </w:p>
     <w:p>
       <w:pPr>
-        <w:pStyle w:val="PargrafodaLista"/>
+        <w:pStyle w:val="ListParagraph"/>
         <w:numPr>
           <w:ilvl w:val="1"/>
           <w:numId w:val="1"/>
@@ -1539,37 +1470,28 @@
       </w:r>
       <w:proofErr w:type="spellEnd"/>
       <w:r>
-        <w:t xml:space="preserve"> </w:t>
-      </w:r>
-      <w:r>
-        <w:t>. . . . . . . . . . . . . . . . . . . . . . .</w:t>
-      </w:r>
-      <w:r>
-        <w:t xml:space="preserve"> </w:t>
-      </w:r>
-      <w:r>
-        <w:t xml:space="preserve">. . . . . . . . . . . . . . . . . . . </w:t>
-      </w:r>
-    </w:p>
-    <w:p>
-      <w:pPr>
-        <w:pStyle w:val="PargrafodaLista"/>
-      </w:pPr>
-    </w:p>
-    <w:p>
-      <w:pPr>
-        <w:pStyle w:val="PargrafodaLista"/>
+        <w:t xml:space="preserve"> . . . . . . . . . . . . . . . . . . . . . . . . . . . . . . . . . . . . . . . . . . </w:t>
+      </w:r>
+    </w:p>
+    <w:p>
+      <w:pPr>
+        <w:pStyle w:val="ListParagraph"/>
+      </w:pPr>
+    </w:p>
+    <w:p>
+      <w:pPr>
+        <w:pStyle w:val="ListParagraph"/>
         <w:ind w:left="360"/>
       </w:pPr>
     </w:p>
     <w:p>
       <w:pPr>
-        <w:pStyle w:val="PargrafodaLista"/>
-      </w:pPr>
-    </w:p>
-    <w:p>
-      <w:pPr>
-        <w:pStyle w:val="PargrafodaLista"/>
+        <w:pStyle w:val="ListParagraph"/>
+      </w:pPr>
+    </w:p>
+    <w:p>
+      <w:pPr>
+        <w:pStyle w:val="ListParagraph"/>
         <w:numPr>
           <w:ilvl w:val="0"/>
           <w:numId w:val="1"/>
@@ -1594,13 +1516,7 @@
         <w:t xml:space="preserve"> </w:t>
       </w:r>
       <w:r>
-        <w:t>. . . . . . . . . . . . . . . . . . . . . . . . . . . . . . . . . .</w:t>
-      </w:r>
-      <w:r>
-        <w:t xml:space="preserve"> </w:t>
-      </w:r>
-      <w:r>
-        <w:t xml:space="preserve">. . . . . . . . . . . </w:t>
+        <w:t xml:space="preserve">. . . . . . . . . . . . . . . . . . . . . . . . . . . . . . . . . . . . . . . . . . . . . </w:t>
       </w:r>
       <w:proofErr w:type="gramStart"/>
       <w:r>
@@ -1613,12 +1529,12 @@
     </w:p>
     <w:p>
       <w:pPr>
-        <w:pStyle w:val="PargrafodaLista"/>
-      </w:pPr>
-    </w:p>
-    <w:p>
-      <w:pPr>
-        <w:pStyle w:val="PargrafodaLista"/>
+        <w:pStyle w:val="ListParagraph"/>
+      </w:pPr>
+    </w:p>
+    <w:p>
+      <w:pPr>
+        <w:pStyle w:val="ListParagraph"/>
         <w:numPr>
           <w:ilvl w:val="0"/>
           <w:numId w:val="1"/>
@@ -1646,17 +1562,11 @@
         <w:t>. . . . . . . . . . . . . . . . . . . . . . . . . . . . . . . . . .</w:t>
       </w:r>
       <w:r>
-        <w:t xml:space="preserve"> </w:t>
-      </w:r>
-      <w:r>
-        <w:t xml:space="preserve">. . . . . . . . . . . </w:t>
+        <w:t xml:space="preserve"> . . . . . . . . . . . </w:t>
       </w:r>
       <w:proofErr w:type="gramStart"/>
       <w:r>
-        <w:t>. .</w:t>
-      </w:r>
-      <w:r>
-        <w:t xml:space="preserve"> . .</w:t>
+        <w:t>. . . .</w:t>
       </w:r>
       <w:proofErr w:type="gramEnd"/>
       <w:r>
@@ -1665,12 +1575,12 @@
     </w:p>
     <w:p>
       <w:pPr>
-        <w:pStyle w:val="PargrafodaLista"/>
-      </w:pPr>
-    </w:p>
-    <w:p>
-      <w:pPr>
-        <w:pStyle w:val="PargrafodaLista"/>
+        <w:pStyle w:val="ListParagraph"/>
+      </w:pPr>
+    </w:p>
+    <w:p>
+      <w:pPr>
+        <w:pStyle w:val="ListParagraph"/>
         <w:numPr>
           <w:ilvl w:val="0"/>
           <w:numId w:val="1"/>
@@ -1688,31 +1598,7 @@
         <w:t>Conclusão</w:t>
       </w:r>
       <w:r>
-        <w:t>. . . . . . . . . . . . .</w:t>
-      </w:r>
-      <w:r>
-        <w:t xml:space="preserve"> </w:t>
-      </w:r>
-      <w:r>
-        <w:t>. . . . . . . . . . . . .</w:t>
-      </w:r>
-      <w:r>
-        <w:t xml:space="preserve"> </w:t>
-      </w:r>
-      <w:r>
-        <w:t>. . . . . . . . . . . . .</w:t>
-      </w:r>
-      <w:r>
-        <w:t xml:space="preserve"> </w:t>
-      </w:r>
-      <w:r>
-        <w:t>. . . . . . . . . . . . .</w:t>
-      </w:r>
-      <w:r>
-        <w:t xml:space="preserve"> </w:t>
-      </w:r>
-      <w:r>
-        <w:t xml:space="preserve">. . </w:t>
+        <w:t xml:space="preserve">. . . . . . . . . . . . . . . . . . . . . . . . . . . . . . . . . . . . . . . . . . . . . . . . . . . . . . </w:t>
       </w:r>
       <w:proofErr w:type="gramStart"/>
       <w:r>
@@ -1734,7 +1620,7 @@
       <w:commentRangeEnd w:id="0"/>
       <w:r>
         <w:rPr>
-          <w:rStyle w:val="Refdecomentrio"/>
+          <w:rStyle w:val="CommentReference"/>
         </w:rPr>
         <w:lastRenderedPageBreak/>
         <w:commentReference w:id="0"/>
@@ -1742,42 +1628,42 @@
       <w:commentRangeEnd w:id="1"/>
       <w:r>
         <w:rPr>
-          <w:rStyle w:val="Refdecomentrio"/>
+          <w:rStyle w:val="CommentReference"/>
         </w:rPr>
         <w:commentReference w:id="1"/>
       </w:r>
       <w:commentRangeEnd w:id="2"/>
       <w:r>
         <w:rPr>
-          <w:rStyle w:val="Refdecomentrio"/>
+          <w:rStyle w:val="CommentReference"/>
         </w:rPr>
         <w:commentReference w:id="2"/>
       </w:r>
       <w:commentRangeEnd w:id="3"/>
       <w:r>
         <w:rPr>
-          <w:rStyle w:val="Refdecomentrio"/>
+          <w:rStyle w:val="CommentReference"/>
         </w:rPr>
         <w:commentReference w:id="3"/>
       </w:r>
       <w:commentRangeEnd w:id="4"/>
       <w:r>
         <w:rPr>
-          <w:rStyle w:val="Refdecomentrio"/>
+          <w:rStyle w:val="CommentReference"/>
         </w:rPr>
         <w:commentReference w:id="4"/>
       </w:r>
       <w:commentRangeEnd w:id="5"/>
       <w:r>
         <w:rPr>
-          <w:rStyle w:val="Refdecomentrio"/>
+          <w:rStyle w:val="CommentReference"/>
         </w:rPr>
         <w:commentReference w:id="5"/>
       </w:r>
       <w:commentRangeEnd w:id="6"/>
       <w:r>
         <w:rPr>
-          <w:rStyle w:val="Refdecomentrio"/>
+          <w:rStyle w:val="CommentReference"/>
         </w:rPr>
         <w:commentReference w:id="6"/>
       </w:r>
@@ -2240,16 +2126,7 @@
         <w:t>C</w:t>
       </w:r>
       <w:r>
-        <w:t>ó</w:t>
-      </w:r>
-      <w:r>
-        <w:t xml:space="preserve">digo </w:t>
-      </w:r>
-      <w:r>
-        <w:t>ú</w:t>
-      </w:r>
-      <w:r>
-        <w:t xml:space="preserve">nico definido pelo fabricante </w:t>
+        <w:t xml:space="preserve">ódigo único definido pelo fabricante </w:t>
       </w:r>
       <w:r>
         <w:br/>
@@ -2490,15 +2367,13 @@
         <w:t>ç</w:t>
       </w:r>
       <w:r>
-        <w:t xml:space="preserve">amos por fazer uma classe mais geral, onde temos os identificadores gerais representados </w:t>
-      </w:r>
-      <w:proofErr w:type="gramStart"/>
-      <w:r>
-        <w:t>a cima</w:t>
-      </w:r>
-      <w:proofErr w:type="gramEnd"/>
-      <w:r>
-        <w:t xml:space="preserve">. Com isto podemos proceder </w:t>
+        <w:t xml:space="preserve">amos por fazer uma classe </w:t>
+      </w:r>
+      <w:r>
+        <w:t>mãe dos aparelhos</w:t>
+      </w:r>
+      <w:r>
+        <w:t xml:space="preserve">, onde temos os identificadores gerais representados acima. Com isto podemos proceder </w:t>
       </w:r>
       <w:r>
         <w:t>à</w:t>
@@ -2696,13 +2571,7 @@
         <w:rPr>
           <w:lang w:val="en-US"/>
         </w:rPr>
-        <w:t>NEUTRAL</w:t>
-      </w:r>
-      <w:r>
-        <w:rPr>
-          <w:lang w:val="en-US"/>
-        </w:rPr>
-        <w:t>,</w:t>
+        <w:t>NEUTRAL,</w:t>
       </w:r>
       <w:r>
         <w:rPr>
@@ -2748,11 +2617,6 @@
           <w:lang w:val="en-US"/>
         </w:rPr>
         <w:tab/>
-      </w:r>
-      <w:r>
-        <w:rPr>
-          <w:lang w:val="en-US"/>
-        </w:rPr>
         <w:t>WARM,</w:t>
       </w:r>
       <w:r>
@@ -2822,8 +2686,6 @@
       </w:r>
       <w:r>
         <w:br/>
-      </w:r>
-      <w:r>
         <w:t>}</w:t>
       </w:r>
     </w:p>
@@ -3032,10 +2894,7 @@
         <w:t xml:space="preserve"> </w:t>
       </w:r>
       <w:r>
-        <w:t xml:space="preserve">é </w:t>
-      </w:r>
-      <w:r>
-        <w:t xml:space="preserve"> uma</w:t>
+        <w:t>é  uma</w:t>
       </w:r>
       <w:r>
         <w:t xml:space="preserve"> subclasse d</w:t>
@@ -3074,48 +2933,36 @@
       </w:r>
       <w:proofErr w:type="spellEnd"/>
       <w:r>
-        <w:t xml:space="preserve">. Nesta </w:t>
-      </w:r>
+        <w:t>. Nesta subclasse,</w:t>
+      </w:r>
+      <w:r>
+        <w:t xml:space="preserve"> dependendo </w:t>
+      </w:r>
+      <w:r>
+        <w:t>da tonalidade</w:t>
+      </w:r>
+      <w:r>
+        <w:t xml:space="preserve"> (Neutral/</w:t>
+      </w:r>
+      <w:proofErr w:type="spellStart"/>
+      <w:r>
+        <w:t>Warm</w:t>
+      </w:r>
+      <w:proofErr w:type="spellEnd"/>
+      <w:r>
+        <w:t>/</w:t>
+      </w:r>
+      <w:proofErr w:type="spellStart"/>
       <w:proofErr w:type="gramStart"/>
       <w:r>
-        <w:t>subclasse,</w:t>
-      </w:r>
-      <w:r>
-        <w:t xml:space="preserve"> </w:t>
-      </w:r>
-      <w:r>
-        <w:t xml:space="preserve"> </w:t>
-      </w:r>
-      <w:r>
-        <w:t>dependendo</w:t>
+        <w:t>Cold</w:t>
+      </w:r>
+      <w:proofErr w:type="spellEnd"/>
+      <w:r>
+        <w:t xml:space="preserve"> )</w:t>
       </w:r>
       <w:proofErr w:type="gramEnd"/>
       <w:r>
-        <w:t xml:space="preserve"> </w:t>
-      </w:r>
-      <w:r>
-        <w:t>da tonalidade</w:t>
-      </w:r>
-      <w:r>
-        <w:t xml:space="preserve"> (Neutral/</w:t>
-      </w:r>
-      <w:proofErr w:type="spellStart"/>
-      <w:r>
-        <w:t>Warm</w:t>
-      </w:r>
-      <w:proofErr w:type="spellEnd"/>
-      <w:r>
-        <w:t>/</w:t>
-      </w:r>
-      <w:proofErr w:type="spellStart"/>
-      <w:r>
-        <w:t>Cold</w:t>
-      </w:r>
-      <w:proofErr w:type="spellEnd"/>
-      <w:r>
-        <w:t xml:space="preserve"> )</w:t>
-      </w:r>
-      <w:r>
         <w:t xml:space="preserve"> da lâmpada, iremos obter diferentes consumos.</w:t>
       </w:r>
       <w:r>
@@ -3131,19 +2978,14 @@
         <w:t>Considerando</w:t>
       </w:r>
       <w:r>
-        <w:t xml:space="preserve"> que a lâmpada está </w:t>
-      </w:r>
-      <w:proofErr w:type="gramStart"/>
-      <w:r>
-        <w:t>no</w:t>
-      </w:r>
-      <w:r>
-        <w:t xml:space="preserve">  mod</w:t>
+        <w:t xml:space="preserve"> que a lâmpada está no</w:t>
+      </w:r>
+      <w:r>
+        <w:t xml:space="preserve"> mod</w:t>
       </w:r>
       <w:r>
         <w:t>o</w:t>
       </w:r>
-      <w:proofErr w:type="gramEnd"/>
       <w:r>
         <w:t xml:space="preserve"> </w:t>
       </w:r>
@@ -3154,13 +2996,13 @@
         <w:t>Neutral</w:t>
       </w:r>
       <w:r>
-        <w:t xml:space="preserve">” ( 10w) </w:t>
+        <w:t>” (10w)</w:t>
       </w:r>
       <w:r>
         <w:t xml:space="preserve">, </w:t>
       </w:r>
       <w:r>
-        <w:t>o consumo  da energia irá ser dado pela fórmula:</w:t>
+        <w:t>o consumo da energia irá ser dado pela fórmula:</w:t>
       </w:r>
       <w:r>
         <w:tab/>
@@ -3240,7 +3082,7 @@
     </w:p>
     <w:p>
       <w:pPr>
-        <w:pStyle w:val="PargrafodaLista"/>
+        <w:pStyle w:val="ListParagraph"/>
         <w:numPr>
           <w:ilvl w:val="1"/>
           <w:numId w:val="5"/>
@@ -3414,10 +3256,7 @@
       </w:r>
       <w:proofErr w:type="spellEnd"/>
       <w:r>
-        <w:t xml:space="preserve">” é a </w:t>
-      </w:r>
-      <w:r>
-        <w:t xml:space="preserve">subclasse de </w:t>
+        <w:t xml:space="preserve">” é a subclasse de </w:t>
       </w:r>
       <w:proofErr w:type="spellStart"/>
       <w:r>
@@ -3431,10 +3270,7 @@
         <w:t xml:space="preserve"> onde são</w:t>
       </w:r>
       <w:r>
-        <w:t xml:space="preserve"> </w:t>
-      </w:r>
-      <w:r>
-        <w:t>cria</w:t>
+        <w:t xml:space="preserve"> cria</w:t>
       </w:r>
       <w:r>
         <w:t xml:space="preserve">dos </w:t>
@@ -3497,7 +3333,6 @@
         <w:t xml:space="preserve">resolução da </w:t>
       </w:r>
       <w:proofErr w:type="spellStart"/>
-      <w:proofErr w:type="gramStart"/>
       <w:r>
         <w:t>camera</w:t>
       </w:r>
@@ -3506,14 +3341,7 @@
         <w:t xml:space="preserve">, </w:t>
       </w:r>
       <w:r>
-        <w:t xml:space="preserve"> </w:t>
-      </w:r>
-      <w:r>
-        <w:t>tamanho</w:t>
-      </w:r>
-      <w:proofErr w:type="gramEnd"/>
-      <w:r>
-        <w:t xml:space="preserve"> do ficheiro</w:t>
+        <w:t>tamanho do ficheiro</w:t>
       </w:r>
       <w:r>
         <w:t xml:space="preserve"> </w:t>
@@ -3546,7 +3374,7 @@
     </w:p>
     <w:p>
       <w:pPr>
-        <w:pStyle w:val="PargrafodaLista"/>
+        <w:pStyle w:val="ListParagraph"/>
         <w:numPr>
           <w:ilvl w:val="1"/>
           <w:numId w:val="5"/>
@@ -3590,134 +3418,194 @@
     <w:p>
       <w:pPr>
         <w:ind w:left="644"/>
-        <w:rPr>
-          <w:lang w:val="en-US"/>
-        </w:rPr>
-      </w:pPr>
-      <w:r>
-        <w:rPr>
-          <w:lang w:val="en-US"/>
-        </w:rPr>
-        <w:t xml:space="preserve">private int </w:t>
+      </w:pPr>
+      <w:proofErr w:type="spellStart"/>
+      <w:r>
+        <w:t>private</w:t>
+      </w:r>
+      <w:proofErr w:type="spellEnd"/>
+      <w:r>
+        <w:t xml:space="preserve"> </w:t>
+      </w:r>
+      <w:proofErr w:type="spellStart"/>
+      <w:r>
+        <w:t>int</w:t>
+      </w:r>
+      <w:proofErr w:type="spellEnd"/>
+      <w:r>
+        <w:t xml:space="preserve"> </w:t>
       </w:r>
       <w:proofErr w:type="gramStart"/>
       <w:r>
-        <w:rPr>
-          <w:lang w:val="en-US"/>
-        </w:rPr>
-        <w:t>volume</w:t>
-      </w:r>
-      <w:r>
-        <w:rPr>
-          <w:lang w:val="en-US"/>
-        </w:rPr>
+        <w:t>volume;</w:t>
+      </w:r>
+      <w:r>
+        <w:t xml:space="preserve">   </w:t>
+      </w:r>
+      <w:proofErr w:type="gramEnd"/>
+      <w:r>
+        <w:t xml:space="preserve">                        // volume da coluna</w:t>
+      </w:r>
+    </w:p>
+    <w:p>
+      <w:pPr>
+        <w:ind w:left="644"/>
+        <w:rPr>
+          <w:lang w:val="en-US"/>
+        </w:rPr>
+      </w:pPr>
+      <w:r>
+        <w:rPr>
+          <w:lang w:val="en-US"/>
+        </w:rPr>
+        <w:t xml:space="preserve">private String </w:t>
+      </w:r>
+      <w:proofErr w:type="gramStart"/>
+      <w:r>
+        <w:rPr>
+          <w:lang w:val="en-US"/>
+        </w:rPr>
+        <w:t>radio;</w:t>
+      </w:r>
+      <w:r>
+        <w:rPr>
+          <w:lang w:val="en-US"/>
+        </w:rPr>
+        <w:t xml:space="preserve">   </w:t>
+      </w:r>
+      <w:proofErr w:type="gramEnd"/>
+      <w:r>
+        <w:rPr>
+          <w:lang w:val="en-US"/>
+        </w:rPr>
+        <w:t xml:space="preserve">                        // </w:t>
+      </w:r>
+      <w:r>
+        <w:rPr>
+          <w:lang w:val="en-US"/>
+        </w:rPr>
+        <w:t>radio</w:t>
+      </w:r>
+      <w:r>
+        <w:rPr>
+          <w:lang w:val="en-US"/>
+        </w:rPr>
+        <w:t xml:space="preserve"> da </w:t>
+      </w:r>
+      <w:proofErr w:type="spellStart"/>
+      <w:r>
+        <w:rPr>
+          <w:lang w:val="en-US"/>
+        </w:rPr>
+        <w:t>coluna</w:t>
+      </w:r>
+      <w:proofErr w:type="spellEnd"/>
+    </w:p>
+    <w:p>
+      <w:pPr>
+        <w:ind w:left="644"/>
+        <w:rPr>
+          <w:lang w:val="en-US"/>
+        </w:rPr>
+      </w:pPr>
+      <w:r>
+        <w:rPr>
+          <w:lang w:val="en-US"/>
+        </w:rPr>
+        <w:t xml:space="preserve">private String </w:t>
+      </w:r>
+      <w:proofErr w:type="gramStart"/>
+      <w:r>
+        <w:rPr>
+          <w:lang w:val="en-US"/>
+        </w:rPr>
+        <w:t>brand;</w:t>
+      </w:r>
+      <w:r>
+        <w:rPr>
+          <w:lang w:val="en-US"/>
+        </w:rPr>
+        <w:t xml:space="preserve">   </w:t>
+      </w:r>
+      <w:proofErr w:type="gramEnd"/>
+      <w:r>
+        <w:rPr>
+          <w:lang w:val="en-US"/>
+        </w:rPr>
+        <w:t xml:space="preserve">                        // </w:t>
+      </w:r>
+      <w:proofErr w:type="spellStart"/>
+      <w:r>
+        <w:rPr>
+          <w:lang w:val="en-US"/>
+        </w:rPr>
+        <w:t>marca</w:t>
+      </w:r>
+      <w:proofErr w:type="spellEnd"/>
+      <w:r>
+        <w:rPr>
+          <w:lang w:val="en-US"/>
+        </w:rPr>
+        <w:t xml:space="preserve"> da </w:t>
+      </w:r>
+      <w:proofErr w:type="spellStart"/>
+      <w:r>
+        <w:rPr>
+          <w:lang w:val="en-US"/>
+        </w:rPr>
+        <w:t>coluna</w:t>
+      </w:r>
+      <w:proofErr w:type="spellEnd"/>
+      <w:r>
+        <w:rPr>
+          <w:lang w:val="en-US"/>
+        </w:rPr>
+        <w:t xml:space="preserve"> </w:t>
+      </w:r>
+    </w:p>
+    <w:p>
+      <w:pPr>
+        <w:ind w:left="644"/>
+      </w:pPr>
+      <w:proofErr w:type="spellStart"/>
+      <w:r>
+        <w:t>private</w:t>
+      </w:r>
+      <w:proofErr w:type="spellEnd"/>
+      <w:r>
+        <w:t xml:space="preserve"> </w:t>
+      </w:r>
+      <w:proofErr w:type="spellStart"/>
+      <w:r>
+        <w:t>double</w:t>
+      </w:r>
+      <w:proofErr w:type="spellEnd"/>
+      <w:r>
+        <w:t xml:space="preserve"> </w:t>
+      </w:r>
+      <w:proofErr w:type="spellStart"/>
+      <w:r>
+        <w:t>dailyConsumption</w:t>
+      </w:r>
+      <w:proofErr w:type="spellEnd"/>
+      <w:r>
         <w:t>;</w:t>
       </w:r>
+      <w:r>
+        <w:t xml:space="preserve"> </w:t>
+      </w:r>
+      <w:proofErr w:type="gramStart"/>
+      <w:r>
+        <w:tab/>
+        <w:t xml:space="preserve">  /</w:t>
+      </w:r>
       <w:proofErr w:type="gramEnd"/>
       <w:r>
-        <w:rPr>
-          <w:lang w:val="en-US"/>
-        </w:rPr>
-        <w:t xml:space="preserve">   </w:t>
-      </w:r>
-    </w:p>
-    <w:p>
-      <w:pPr>
-        <w:ind w:left="644"/>
-        <w:rPr>
-          <w:lang w:val="en-US"/>
-        </w:rPr>
-      </w:pPr>
-      <w:r>
-        <w:rPr>
-          <w:lang w:val="en-US"/>
-        </w:rPr>
-        <w:t xml:space="preserve">private </w:t>
-      </w:r>
-      <w:r>
-        <w:rPr>
-          <w:lang w:val="en-US"/>
-        </w:rPr>
-        <w:t xml:space="preserve">String </w:t>
-      </w:r>
-      <w:proofErr w:type="gramStart"/>
-      <w:r>
-        <w:rPr>
-          <w:lang w:val="en-US"/>
-        </w:rPr>
-        <w:t>radio</w:t>
-      </w:r>
-      <w:r>
-        <w:rPr>
-          <w:lang w:val="en-US"/>
-        </w:rPr>
-        <w:t>;</w:t>
-      </w:r>
-      <w:proofErr w:type="gramEnd"/>
-    </w:p>
-    <w:p>
-      <w:pPr>
-        <w:ind w:left="644"/>
-        <w:rPr>
-          <w:lang w:val="en-US"/>
-        </w:rPr>
-      </w:pPr>
-      <w:r>
-        <w:rPr>
-          <w:lang w:val="en-US"/>
-        </w:rPr>
-        <w:t>pr</w:t>
-      </w:r>
-      <w:r>
-        <w:rPr>
-          <w:lang w:val="en-US"/>
-        </w:rPr>
-        <w:t xml:space="preserve">ivate String </w:t>
-      </w:r>
-      <w:proofErr w:type="gramStart"/>
-      <w:r>
-        <w:rPr>
-          <w:lang w:val="en-US"/>
-        </w:rPr>
-        <w:t>brand;</w:t>
-      </w:r>
-      <w:proofErr w:type="gramEnd"/>
-      <w:r>
-        <w:rPr>
-          <w:lang w:val="en-US"/>
-        </w:rPr>
-        <w:t xml:space="preserve"> </w:t>
-      </w:r>
-    </w:p>
-    <w:p>
-      <w:pPr>
-        <w:ind w:left="644"/>
-        <w:rPr>
-          <w:lang w:val="en-US"/>
-        </w:rPr>
-      </w:pPr>
-      <w:r>
-        <w:rPr>
-          <w:lang w:val="en-US"/>
-        </w:rPr>
-        <w:t xml:space="preserve">private double </w:t>
-      </w:r>
-      <w:proofErr w:type="spellStart"/>
-      <w:proofErr w:type="gramStart"/>
-      <w:r>
-        <w:rPr>
-          <w:lang w:val="en-US"/>
-        </w:rPr>
-        <w:t>dailyConsumption</w:t>
-      </w:r>
-      <w:proofErr w:type="spellEnd"/>
-      <w:r>
-        <w:rPr>
-          <w:lang w:val="en-US"/>
-        </w:rPr>
-        <w:t>;</w:t>
-      </w:r>
-      <w:proofErr w:type="gramEnd"/>
+        <w:t>/ consumo diário da c</w:t>
+      </w:r>
+      <w:r>
+        <w:t>oluna</w:t>
+      </w:r>
     </w:p>
     <w:p>
       <w:pPr>
@@ -3729,10 +3617,7 @@
       </w:r>
       <w:proofErr w:type="spellStart"/>
       <w:r>
-        <w:t>Smart</w:t>
-      </w:r>
-      <w:r>
-        <w:t>Speaker</w:t>
+        <w:t>SmartSpeaker</w:t>
       </w:r>
       <w:proofErr w:type="spellEnd"/>
       <w:r>
@@ -3964,15 +3849,13 @@
         <w:ind w:firstLine="284"/>
       </w:pPr>
       <w:r>
-        <w:t xml:space="preserve">Nesta classe são </w:t>
-      </w:r>
-      <w:proofErr w:type="gramStart"/>
-      <w:r>
-        <w:t>guardados</w:t>
-      </w:r>
-      <w:proofErr w:type="gramEnd"/>
-      <w:r>
-        <w:t xml:space="preserve"> tod</w:t>
+        <w:t>Nesta classe são guardad</w:t>
+      </w:r>
+      <w:r>
+        <w:t>a</w:t>
+      </w:r>
+      <w:r>
+        <w:t>s tod</w:t>
       </w:r>
       <w:r>
         <w:t>as as informações de uma casa, nome</w:t>
@@ -4197,13 +4080,11 @@
       <w:r>
         <w:t xml:space="preserve"> e o custo de </w:t>
       </w:r>
-      <w:proofErr w:type="spellStart"/>
-      <w:r>
-        <w:t>Kwh</w:t>
-      </w:r>
-      <w:proofErr w:type="spellEnd"/>
-      <w:r>
-        <w:t xml:space="preserve"> por dia. </w:t>
+      <w:r>
+        <w:t>KW/</w:t>
+      </w:r>
+      <w:r>
+        <w:t xml:space="preserve">h por dia. </w:t>
       </w:r>
     </w:p>
     <w:p>
@@ -4244,7 +4125,6 @@
           <w:bCs/>
           <w:sz w:val="32"/>
           <w:szCs w:val="32"/>
-          <w:lang w:val="en-US"/>
         </w:rPr>
         <w:t xml:space="preserve">    </w:t>
       </w:r>
@@ -4328,7 +4208,10 @@
         <w:t xml:space="preserve"> </w:t>
       </w:r>
       <w:r>
-        <w:t xml:space="preserve">para programar o ON/OFF dos dispositivos. </w:t>
+        <w:t xml:space="preserve">para </w:t>
+      </w:r>
+      <w:r>
+        <w:t>deste modo ocorrer a simulação de custos.</w:t>
       </w:r>
     </w:p>
     <w:p>
@@ -4421,19 +4304,7 @@
         <w:rPr>
           <w:lang w:val="en-US"/>
         </w:rPr>
-        <w:t xml:space="preserve">vate </w:t>
-      </w:r>
-      <w:r>
-        <w:rPr>
-          <w:lang w:val="en-US"/>
-        </w:rPr>
-        <w:t>Date</w:t>
-      </w:r>
-      <w:r>
-        <w:rPr>
-          <w:lang w:val="en-US"/>
-        </w:rPr>
-        <w:t xml:space="preserve"> </w:t>
+        <w:t xml:space="preserve">vate Date </w:t>
       </w:r>
       <w:proofErr w:type="spellStart"/>
       <w:r>
@@ -4594,22 +4465,11 @@
         <w:t xml:space="preserve"> </w:t>
       </w:r>
       <w:r>
-        <w:t xml:space="preserve">de tempo, tendo como informação o código, data, </w:t>
-      </w:r>
-      <w:r>
-        <w:t>consumo total de energia, fornecedor, casa</w:t>
-      </w:r>
-      <w:r>
-        <w:t xml:space="preserve"> e o </w:t>
-      </w:r>
-      <w:proofErr w:type="spellStart"/>
-      <w:r>
-        <w:rPr>
-          <w:highlight w:val="red"/>
-        </w:rPr>
-        <w:t>codeIDS</w:t>
-      </w:r>
-      <w:proofErr w:type="spellEnd"/>
+        <w:t>de tempo, tendo como informação o código, data, consumo total de energia, fornecedor, casa e o</w:t>
+      </w:r>
+      <w:r>
+        <w:t xml:space="preserve"> armazenamento de todos os códigos de faturas.</w:t>
+      </w:r>
       <w:r>
         <w:t xml:space="preserve"> </w:t>
       </w:r>
@@ -4721,22 +4581,16 @@
         <w:t xml:space="preserve">” </w:t>
       </w:r>
       <w:r>
-        <w:t>é</w:t>
-      </w:r>
-      <w:r>
-        <w:t xml:space="preserve"> uma classe feita pela equipa de docente da disciplina, mas tendo algumas altera</w:t>
-      </w:r>
-      <w:r>
-        <w:t>çõ</w:t>
-      </w:r>
-      <w:r>
-        <w:t>es da nossa parte para adaptar ao nosso c</w:t>
-      </w:r>
-      <w:r>
-        <w:t>ó</w:t>
-      </w:r>
-      <w:r>
-        <w:t xml:space="preserve">digo. Esta classe vai permitir </w:t>
+        <w:t>inspirado no código dado</w:t>
+      </w:r>
+      <w:r>
+        <w:t xml:space="preserve"> pela equipa de docente da disciplina, mas tendo algumas alterações</w:t>
+      </w:r>
+      <w:r>
+        <w:t xml:space="preserve"> e adições importantes para o funcionamento</w:t>
+      </w:r>
+      <w:r>
+        <w:t xml:space="preserve"> da nossa parte para adaptar ao nosso código. Esta classe vai permitir </w:t>
       </w:r>
       <w:r>
         <w:t>impor</w:t>
@@ -4831,17 +4685,185 @@
           <w:sz w:val="32"/>
           <w:szCs w:val="32"/>
         </w:rPr>
-        <w:t>Main</w:t>
-      </w:r>
-      <w:proofErr w:type="spellEnd"/>
-      <w:r>
-        <w:rPr>
-          <w:b/>
-          <w:bCs/>
-          <w:sz w:val="32"/>
-          <w:szCs w:val="32"/>
-        </w:rPr>
-        <w:t xml:space="preserve"> </w:t>
+        <w:t>View</w:t>
+      </w:r>
+      <w:proofErr w:type="spellEnd"/>
+      <w:r>
+        <w:rPr>
+          <w:b/>
+          <w:bCs/>
+          <w:sz w:val="32"/>
+          <w:szCs w:val="32"/>
+        </w:rPr>
+        <w:t xml:space="preserve"> e </w:t>
+      </w:r>
+      <w:proofErr w:type="spellStart"/>
+      <w:r>
+        <w:rPr>
+          <w:b/>
+          <w:bCs/>
+          <w:sz w:val="32"/>
+          <w:szCs w:val="32"/>
+        </w:rPr>
+        <w:t>Controller</w:t>
+      </w:r>
+      <w:proofErr w:type="spellEnd"/>
+    </w:p>
+    <w:p>
+      <w:pPr>
+        <w:ind w:firstLine="284"/>
+        <w:rPr>
+          <w:b/>
+          <w:bCs/>
+          <w:sz w:val="32"/>
+          <w:szCs w:val="32"/>
+        </w:rPr>
+      </w:pPr>
+    </w:p>
+    <w:p>
+      <w:pPr>
+        <w:pStyle w:val="NoSpacing"/>
+        <w:ind w:firstLine="284"/>
+      </w:pPr>
+      <w:r>
+        <w:t>Onde estão localizados os componentes essenciais para um ambiente MVC (</w:t>
+      </w:r>
+      <w:proofErr w:type="spellStart"/>
+      <w:r>
+        <w:t>Model-View-Controller</w:t>
+      </w:r>
+      <w:proofErr w:type="spellEnd"/>
+      <w:r>
+        <w:t xml:space="preserve">), evidenciado nas aulas de POO. O utilizador somente necessita de colocar em funcionamento a </w:t>
+      </w:r>
+      <w:proofErr w:type="spellStart"/>
+      <w:r>
+        <w:t>class</w:t>
+      </w:r>
+      <w:proofErr w:type="spellEnd"/>
+      <w:r>
+        <w:t xml:space="preserve"> </w:t>
+      </w:r>
+      <w:proofErr w:type="spellStart"/>
+      <w:r>
+        <w:t>View</w:t>
+      </w:r>
+      <w:proofErr w:type="spellEnd"/>
+      <w:r>
+        <w:t xml:space="preserve"> e o programa tratará do resto. Diminuindo a complexidade para novos </w:t>
+      </w:r>
+      <w:proofErr w:type="spellStart"/>
+      <w:r>
+        <w:t>users</w:t>
+      </w:r>
+      <w:proofErr w:type="spellEnd"/>
+      <w:r>
+        <w:t xml:space="preserve">. </w:t>
+      </w:r>
+    </w:p>
+    <w:p>
+      <w:pPr>
+        <w:pStyle w:val="NoSpacing"/>
+      </w:pPr>
+    </w:p>
+    <w:p>
+      <w:pPr>
+        <w:pStyle w:val="NoSpacing"/>
+      </w:pPr>
+    </w:p>
+    <w:p>
+      <w:pPr>
+        <w:ind w:firstLine="284"/>
+        <w:rPr>
+          <w:b/>
+          <w:bCs/>
+          <w:sz w:val="32"/>
+          <w:szCs w:val="32"/>
+        </w:rPr>
+      </w:pPr>
+      <w:r>
+        <w:rPr>
+          <w:b/>
+          <w:bCs/>
+          <w:sz w:val="32"/>
+          <w:szCs w:val="32"/>
+        </w:rPr>
+        <w:t>2.</w:t>
+      </w:r>
+      <w:r>
+        <w:rPr>
+          <w:b/>
+          <w:bCs/>
+          <w:sz w:val="32"/>
+          <w:szCs w:val="32"/>
+        </w:rPr>
+        <w:t>1</w:t>
+      </w:r>
+      <w:r>
+        <w:rPr>
+          <w:b/>
+          <w:bCs/>
+          <w:sz w:val="32"/>
+          <w:szCs w:val="32"/>
+        </w:rPr>
+        <w:t>1</w:t>
+      </w:r>
+      <w:r>
+        <w:rPr>
+          <w:b/>
+          <w:bCs/>
+          <w:sz w:val="32"/>
+          <w:szCs w:val="32"/>
+        </w:rPr>
+        <w:t xml:space="preserve"> </w:t>
+      </w:r>
+      <w:r>
+        <w:rPr>
+          <w:b/>
+          <w:bCs/>
+          <w:sz w:val="32"/>
+          <w:szCs w:val="32"/>
+        </w:rPr>
+        <w:t xml:space="preserve">Java </w:t>
+      </w:r>
+      <w:proofErr w:type="spellStart"/>
+      <w:r>
+        <w:rPr>
+          <w:b/>
+          <w:bCs/>
+          <w:sz w:val="32"/>
+          <w:szCs w:val="32"/>
+        </w:rPr>
+        <w:t>Docs</w:t>
+      </w:r>
+      <w:proofErr w:type="spellEnd"/>
+    </w:p>
+    <w:p>
+      <w:pPr>
+        <w:pStyle w:val="NoSpacing"/>
+      </w:pPr>
+    </w:p>
+    <w:p>
+      <w:pPr>
+        <w:pStyle w:val="NoSpacing"/>
+        <w:ind w:firstLine="284"/>
+      </w:pPr>
+      <w:r>
+        <w:t>Para mais informações foi gerada uma documentação do projeto em inglês onde pode ser consultada a especificação de cada método</w:t>
+      </w:r>
+      <w:r>
+        <w:t xml:space="preserve"> </w:t>
+      </w:r>
+      <w:r>
+        <w:t xml:space="preserve">presente em cada </w:t>
+      </w:r>
+      <w:proofErr w:type="spellStart"/>
+      <w:r>
+        <w:t>class</w:t>
+      </w:r>
+      <w:proofErr w:type="spellEnd"/>
+      <w:r>
+        <w:t>, facilitando assim o trabalho dos docentes de POO e de futuros utilizadores desta aplicação.</w:t>
       </w:r>
     </w:p>
     <w:p>
@@ -4854,6 +4876,86 @@
     </w:p>
     <w:p>
       <w:pPr>
+        <w:ind w:firstLine="284"/>
+        <w:rPr>
+          <w:b/>
+          <w:bCs/>
+          <w:sz w:val="32"/>
+          <w:szCs w:val="32"/>
+        </w:rPr>
+      </w:pPr>
+      <w:r>
+        <w:rPr>
+          <w:b/>
+          <w:bCs/>
+          <w:sz w:val="32"/>
+          <w:szCs w:val="32"/>
+        </w:rPr>
+        <w:t>2.</w:t>
+      </w:r>
+      <w:r>
+        <w:rPr>
+          <w:b/>
+          <w:bCs/>
+          <w:sz w:val="32"/>
+          <w:szCs w:val="32"/>
+        </w:rPr>
+        <w:t>1</w:t>
+      </w:r>
+      <w:r>
+        <w:rPr>
+          <w:b/>
+          <w:bCs/>
+          <w:sz w:val="32"/>
+          <w:szCs w:val="32"/>
+        </w:rPr>
+        <w:t>2</w:t>
+      </w:r>
+      <w:r>
+        <w:rPr>
+          <w:b/>
+          <w:bCs/>
+          <w:sz w:val="32"/>
+          <w:szCs w:val="32"/>
+        </w:rPr>
+        <w:t xml:space="preserve"> </w:t>
+      </w:r>
+      <w:proofErr w:type="spellStart"/>
+      <w:r>
+        <w:rPr>
+          <w:b/>
+          <w:bCs/>
+          <w:sz w:val="32"/>
+          <w:szCs w:val="32"/>
+        </w:rPr>
+        <w:t>JUnit</w:t>
+      </w:r>
+      <w:proofErr w:type="spellEnd"/>
+    </w:p>
+    <w:p>
+      <w:pPr>
+        <w:pStyle w:val="NoSpacing"/>
+      </w:pPr>
+    </w:p>
+    <w:p>
+      <w:pPr>
+        <w:pStyle w:val="NoSpacing"/>
+        <w:ind w:firstLine="284"/>
+      </w:pPr>
+      <w:r>
+        <w:t xml:space="preserve">Para um código mais seguro contra erros, durante o desenvolvimento da aplicação foi utilizado o </w:t>
+      </w:r>
+      <w:proofErr w:type="spellStart"/>
+      <w:r>
+        <w:t>JUnit</w:t>
+      </w:r>
+      <w:proofErr w:type="spellEnd"/>
+      <w:r>
+        <w:t xml:space="preserve"> para verificar a existência de qualquer tipo de erros. Mais uma vez, seguindo as recomendações dos docentes de POO.</w:t>
+      </w:r>
+    </w:p>
+    <w:p>
+      <w:pPr>
         <w:rPr>
           <w:sz w:val="28"/>
           <w:szCs w:val="28"/>
@@ -4888,6 +4990,497 @@
     </w:p>
     <w:p>
       <w:pPr>
+        <w:rPr>
+          <w:b/>
+          <w:bCs/>
+          <w:sz w:val="42"/>
+          <w:szCs w:val="42"/>
+        </w:rPr>
+      </w:pPr>
+    </w:p>
+    <w:p>
+      <w:pPr>
+        <w:rPr>
+          <w:b/>
+          <w:bCs/>
+          <w:sz w:val="42"/>
+          <w:szCs w:val="42"/>
+        </w:rPr>
+      </w:pPr>
+    </w:p>
+    <w:p>
+      <w:pPr>
+        <w:rPr>
+          <w:b/>
+          <w:bCs/>
+          <w:sz w:val="42"/>
+          <w:szCs w:val="42"/>
+        </w:rPr>
+      </w:pPr>
+      <w:r>
+        <w:rPr>
+          <w:b/>
+          <w:bCs/>
+          <w:sz w:val="42"/>
+          <w:szCs w:val="42"/>
+        </w:rPr>
+        <w:lastRenderedPageBreak/>
+        <w:t xml:space="preserve">Capítulo 3  </w:t>
+      </w:r>
+      <w:r>
+        <w:rPr>
+          <w:b/>
+          <w:bCs/>
+          <w:sz w:val="42"/>
+          <w:szCs w:val="42"/>
+        </w:rPr>
+        <w:br/>
+      </w:r>
+    </w:p>
+    <w:p>
+      <w:pPr>
+        <w:rPr>
+          <w:b/>
+          <w:bCs/>
+          <w:sz w:val="42"/>
+          <w:szCs w:val="42"/>
+        </w:rPr>
+      </w:pPr>
+      <w:proofErr w:type="spellStart"/>
+      <w:r>
+        <w:rPr>
+          <w:b/>
+          <w:bCs/>
+          <w:sz w:val="46"/>
+          <w:szCs w:val="46"/>
+        </w:rPr>
+        <w:t>Exceptions</w:t>
+      </w:r>
+      <w:proofErr w:type="spellEnd"/>
+      <w:r>
+        <w:rPr>
+          <w:b/>
+          <w:bCs/>
+          <w:sz w:val="46"/>
+          <w:szCs w:val="46"/>
+        </w:rPr>
+        <w:t xml:space="preserve"> </w:t>
+      </w:r>
+    </w:p>
+    <w:p>
+      <w:pPr>
+        <w:rPr>
+          <w:b/>
+          <w:bCs/>
+          <w:sz w:val="32"/>
+          <w:szCs w:val="32"/>
+        </w:rPr>
+      </w:pPr>
+    </w:p>
+    <w:p>
+      <w:pPr>
+        <w:rPr>
+          <w:b/>
+          <w:bCs/>
+          <w:sz w:val="32"/>
+          <w:szCs w:val="32"/>
+        </w:rPr>
+      </w:pPr>
+    </w:p>
+    <w:p>
+      <w:pPr>
+        <w:rPr>
+          <w:b/>
+          <w:bCs/>
+          <w:sz w:val="32"/>
+          <w:szCs w:val="32"/>
+        </w:rPr>
+      </w:pPr>
+    </w:p>
+    <w:p>
+      <w:pPr>
+        <w:ind w:firstLine="284"/>
+        <w:rPr>
+          <w:b/>
+          <w:bCs/>
+          <w:sz w:val="32"/>
+          <w:szCs w:val="32"/>
+        </w:rPr>
+      </w:pPr>
+      <w:r>
+        <w:rPr>
+          <w:b/>
+          <w:bCs/>
+          <w:sz w:val="32"/>
+          <w:szCs w:val="32"/>
+        </w:rPr>
+        <w:t>3.1</w:t>
+      </w:r>
+      <w:r>
+        <w:rPr>
+          <w:b/>
+          <w:bCs/>
+          <w:sz w:val="32"/>
+          <w:szCs w:val="32"/>
+        </w:rPr>
+        <w:t xml:space="preserve">    </w:t>
+      </w:r>
+      <w:proofErr w:type="spellStart"/>
+      <w:r>
+        <w:rPr>
+          <w:b/>
+          <w:bCs/>
+          <w:sz w:val="32"/>
+          <w:szCs w:val="32"/>
+        </w:rPr>
+        <w:t>DeviceExistsInDivisionExceptions</w:t>
+      </w:r>
+      <w:proofErr w:type="spellEnd"/>
+      <w:r>
+        <w:rPr>
+          <w:b/>
+          <w:bCs/>
+          <w:sz w:val="32"/>
+          <w:szCs w:val="32"/>
+        </w:rPr>
+        <w:br/>
+      </w:r>
+    </w:p>
+    <w:p>
+      <w:pPr>
+        <w:ind w:firstLine="708"/>
+      </w:pPr>
+      <w:r>
+        <w:t xml:space="preserve">Esta </w:t>
+      </w:r>
+      <w:proofErr w:type="spellStart"/>
+      <w:r>
+        <w:t>exception</w:t>
+      </w:r>
+      <w:proofErr w:type="spellEnd"/>
+      <w:r>
+        <w:t xml:space="preserve"> foi criada no âmbito de quando o dispositivo já está definido e já</w:t>
+      </w:r>
+      <w:r>
+        <w:t xml:space="preserve"> </w:t>
+      </w:r>
+      <w:r>
+        <w:t xml:space="preserve">existe na divisão, alertando o utilizador para este problema. </w:t>
+      </w:r>
+    </w:p>
+    <w:p/>
+    <w:p>
+      <w:pPr>
+        <w:ind w:firstLine="426"/>
+        <w:rPr>
+          <w:b/>
+          <w:bCs/>
+          <w:sz w:val="32"/>
+          <w:szCs w:val="32"/>
+        </w:rPr>
+      </w:pPr>
+    </w:p>
+    <w:p>
+      <w:pPr>
+        <w:ind w:firstLine="426"/>
+        <w:rPr>
+          <w:b/>
+          <w:bCs/>
+          <w:sz w:val="32"/>
+          <w:szCs w:val="32"/>
+        </w:rPr>
+      </w:pPr>
+    </w:p>
+    <w:p>
+      <w:pPr>
+        <w:tabs>
+          <w:tab w:val="left" w:pos="142"/>
+          <w:tab w:val="left" w:pos="284"/>
+        </w:tabs>
+        <w:ind w:left="142" w:firstLine="142"/>
+        <w:rPr>
+          <w:b/>
+          <w:bCs/>
+          <w:sz w:val="32"/>
+          <w:szCs w:val="32"/>
+        </w:rPr>
+      </w:pPr>
+      <w:r>
+        <w:rPr>
+          <w:b/>
+          <w:bCs/>
+          <w:sz w:val="32"/>
+          <w:szCs w:val="32"/>
+        </w:rPr>
+        <w:t xml:space="preserve">3.2    </w:t>
+      </w:r>
+      <w:proofErr w:type="spellStart"/>
+      <w:r>
+        <w:rPr>
+          <w:b/>
+          <w:bCs/>
+          <w:sz w:val="32"/>
+          <w:szCs w:val="32"/>
+        </w:rPr>
+        <w:t>DivisionExistsExceptions</w:t>
+      </w:r>
+      <w:proofErr w:type="spellEnd"/>
+      <w:r>
+        <w:rPr>
+          <w:b/>
+          <w:bCs/>
+          <w:sz w:val="32"/>
+          <w:szCs w:val="32"/>
+        </w:rPr>
+        <w:br/>
+      </w:r>
+    </w:p>
+    <w:p>
+      <w:pPr>
+        <w:tabs>
+          <w:tab w:val="left" w:pos="0"/>
+          <w:tab w:val="left" w:pos="284"/>
+        </w:tabs>
+        <w:ind w:left="142" w:firstLine="142"/>
+        <w:rPr>
+          <w:b/>
+          <w:bCs/>
+        </w:rPr>
+      </w:pPr>
+      <w:r>
+        <w:rPr>
+          <w:sz w:val="26"/>
+          <w:szCs w:val="26"/>
+        </w:rPr>
+        <w:tab/>
+      </w:r>
+      <w:r>
+        <w:t xml:space="preserve">Esta </w:t>
+      </w:r>
+      <w:proofErr w:type="spellStart"/>
+      <w:r>
+        <w:t>exception</w:t>
+      </w:r>
+      <w:proofErr w:type="spellEnd"/>
+      <w:r>
+        <w:t xml:space="preserve"> foi criada no âmbito de quando a divisão já está definida e</w:t>
+      </w:r>
+      <w:r>
+        <w:t xml:space="preserve"> </w:t>
+      </w:r>
+      <w:r>
+        <w:t xml:space="preserve">impede a sobreposição de comandos sobre a mesma, alertando o utilizador para este problema. </w:t>
+      </w:r>
+    </w:p>
+    <w:p>
+      <w:pPr>
+        <w:rPr>
+          <w:sz w:val="26"/>
+          <w:szCs w:val="26"/>
+        </w:rPr>
+      </w:pPr>
+    </w:p>
+    <w:p>
+      <w:pPr>
+        <w:ind w:firstLine="284"/>
+        <w:rPr>
+          <w:b/>
+          <w:bCs/>
+          <w:sz w:val="32"/>
+          <w:szCs w:val="32"/>
+        </w:rPr>
+      </w:pPr>
+    </w:p>
+    <w:p>
+      <w:pPr>
+        <w:ind w:firstLine="284"/>
+        <w:rPr>
+          <w:b/>
+          <w:bCs/>
+          <w:sz w:val="32"/>
+          <w:szCs w:val="32"/>
+        </w:rPr>
+      </w:pPr>
+    </w:p>
+    <w:p>
+      <w:pPr>
+        <w:ind w:firstLine="284"/>
+        <w:rPr>
+          <w:b/>
+          <w:bCs/>
+          <w:sz w:val="32"/>
+          <w:szCs w:val="32"/>
+        </w:rPr>
+      </w:pPr>
+      <w:r>
+        <w:rPr>
+          <w:b/>
+          <w:bCs/>
+          <w:sz w:val="32"/>
+          <w:szCs w:val="32"/>
+        </w:rPr>
+        <w:t xml:space="preserve">3.3     </w:t>
+      </w:r>
+      <w:proofErr w:type="spellStart"/>
+      <w:r>
+        <w:rPr>
+          <w:b/>
+          <w:bCs/>
+          <w:sz w:val="32"/>
+          <w:szCs w:val="32"/>
+        </w:rPr>
+        <w:t>HouseNotFoundExceptions</w:t>
+      </w:r>
+      <w:proofErr w:type="spellEnd"/>
+      <w:r>
+        <w:rPr>
+          <w:b/>
+          <w:bCs/>
+          <w:sz w:val="26"/>
+          <w:szCs w:val="26"/>
+        </w:rPr>
+        <w:br/>
+      </w:r>
+    </w:p>
+    <w:p>
+      <w:pPr>
+        <w:ind w:firstLine="708"/>
+      </w:pPr>
+      <w:r>
+        <w:t xml:space="preserve">Esta </w:t>
+      </w:r>
+      <w:proofErr w:type="spellStart"/>
+      <w:r>
+        <w:t>exception</w:t>
+      </w:r>
+      <w:proofErr w:type="spellEnd"/>
+      <w:r>
+        <w:t xml:space="preserve"> foi criada no âmbito de quando a casa não está definida ou</w:t>
+      </w:r>
+      <w:r>
+        <w:t xml:space="preserve"> </w:t>
+      </w:r>
+      <w:r>
+        <w:t xml:space="preserve">quando é definida incorretamente, alertando o utilizador para este problema. </w:t>
+      </w:r>
+    </w:p>
+    <w:p/>
+    <w:p/>
+    <w:p>
+      <w:pPr>
+        <w:pStyle w:val="ListParagraph"/>
+        <w:rPr>
+          <w:sz w:val="26"/>
+          <w:szCs w:val="26"/>
+        </w:rPr>
+      </w:pPr>
+    </w:p>
+    <w:p>
+      <w:pPr>
+        <w:tabs>
+          <w:tab w:val="left" w:pos="1644"/>
+        </w:tabs>
+        <w:spacing w:line="360" w:lineRule="auto"/>
+        <w:jc w:val="both"/>
+        <w:rPr>
+          <w:sz w:val="26"/>
+          <w:szCs w:val="26"/>
+        </w:rPr>
+      </w:pPr>
+      <w:r>
+        <w:rPr>
+          <w:b/>
+          <w:bCs/>
+          <w:sz w:val="32"/>
+          <w:szCs w:val="32"/>
+        </w:rPr>
+        <w:t xml:space="preserve">   </w:t>
+      </w:r>
+      <w:r>
+        <w:rPr>
+          <w:b/>
+          <w:bCs/>
+          <w:sz w:val="32"/>
+          <w:szCs w:val="32"/>
+        </w:rPr>
+        <w:t>3.</w:t>
+      </w:r>
+      <w:r>
+        <w:rPr>
+          <w:b/>
+          <w:bCs/>
+          <w:sz w:val="32"/>
+          <w:szCs w:val="32"/>
+        </w:rPr>
+        <w:t>4</w:t>
+      </w:r>
+      <w:r>
+        <w:rPr>
+          <w:b/>
+          <w:bCs/>
+          <w:sz w:val="32"/>
+          <w:szCs w:val="32"/>
+        </w:rPr>
+        <w:t xml:space="preserve">    </w:t>
+      </w:r>
+      <w:proofErr w:type="spellStart"/>
+      <w:r>
+        <w:rPr>
+          <w:b/>
+          <w:bCs/>
+          <w:sz w:val="32"/>
+          <w:szCs w:val="32"/>
+        </w:rPr>
+        <w:t>Parser</w:t>
+      </w:r>
+      <w:r>
+        <w:rPr>
+          <w:b/>
+          <w:bCs/>
+          <w:sz w:val="32"/>
+          <w:szCs w:val="32"/>
+        </w:rPr>
+        <w:t>Exceptions</w:t>
+      </w:r>
+      <w:proofErr w:type="spellEnd"/>
+    </w:p>
+    <w:p>
+      <w:pPr>
+        <w:ind w:firstLine="708"/>
+      </w:pPr>
+      <w:r>
+        <w:t xml:space="preserve">Esta </w:t>
+      </w:r>
+      <w:proofErr w:type="spellStart"/>
+      <w:r>
+        <w:t>exception</w:t>
+      </w:r>
+      <w:proofErr w:type="spellEnd"/>
+      <w:r>
+        <w:t xml:space="preserve"> foi criada no âmbito de </w:t>
+      </w:r>
+      <w:r>
+        <w:t xml:space="preserve">quando o </w:t>
+      </w:r>
+      <w:proofErr w:type="spellStart"/>
+      <w:r>
+        <w:t>parser</w:t>
+      </w:r>
+      <w:proofErr w:type="spellEnd"/>
+      <w:r>
+        <w:t xml:space="preserve"> é utilizado incorretamente e/ou a informação dada no ficheiro</w:t>
+      </w:r>
+      <w:r>
+        <w:t xml:space="preserve"> é definida incorretamente, alertando o utilizador para este problema. </w:t>
+      </w:r>
+    </w:p>
+    <w:p>
+      <w:pPr>
+        <w:pStyle w:val="NoSpacing"/>
+      </w:pPr>
+    </w:p>
+    <w:p>
+      <w:pPr>
         <w:spacing w:before="100" w:beforeAutospacing="1" w:after="100" w:afterAutospacing="1"/>
         <w:rPr>
           <w:sz w:val="50"/>
@@ -4908,585 +5501,31 @@
       <w:pPr>
         <w:spacing w:before="100" w:beforeAutospacing="1" w:after="100" w:afterAutospacing="1"/>
         <w:rPr>
-          <w:sz w:val="50"/>
-          <w:szCs w:val="50"/>
-        </w:rPr>
-      </w:pPr>
-    </w:p>
-    <w:p>
-      <w:pPr>
-        <w:spacing w:before="100" w:beforeAutospacing="1" w:after="100" w:afterAutospacing="1"/>
-        <w:rPr>
-          <w:sz w:val="50"/>
-          <w:szCs w:val="50"/>
-        </w:rPr>
-      </w:pPr>
-    </w:p>
-    <w:p>
-      <w:pPr>
-        <w:spacing w:before="100" w:beforeAutospacing="1" w:after="100" w:afterAutospacing="1"/>
-        <w:rPr>
-          <w:sz w:val="50"/>
-          <w:szCs w:val="50"/>
-        </w:rPr>
-      </w:pPr>
-    </w:p>
-    <w:p>
-      <w:pPr>
-        <w:rPr>
           <w:b/>
           <w:bCs/>
           <w:sz w:val="42"/>
           <w:szCs w:val="42"/>
-          <w:lang w:val="en-US"/>
-        </w:rPr>
-      </w:pPr>
-    </w:p>
-    <w:p>
-      <w:pPr>
+        </w:rPr>
+      </w:pPr>
+    </w:p>
+    <w:p>
+      <w:pPr>
+        <w:spacing w:before="100" w:beforeAutospacing="1" w:after="100" w:afterAutospacing="1"/>
         <w:rPr>
           <w:b/>
           <w:bCs/>
           <w:sz w:val="42"/>
           <w:szCs w:val="42"/>
-          <w:lang w:val="en-US"/>
-        </w:rPr>
-      </w:pPr>
-    </w:p>
-    <w:p>
-      <w:pPr>
+        </w:rPr>
+      </w:pPr>
+      <w:r>
         <w:rPr>
           <w:b/>
           <w:bCs/>
           <w:sz w:val="42"/>
           <w:szCs w:val="42"/>
-          <w:lang w:val="en-US"/>
-        </w:rPr>
-      </w:pPr>
-    </w:p>
-    <w:p>
-      <w:pPr>
-        <w:rPr>
-          <w:b/>
-          <w:bCs/>
-          <w:sz w:val="42"/>
-          <w:szCs w:val="42"/>
-          <w:lang w:val="en-US"/>
-        </w:rPr>
-      </w:pPr>
-    </w:p>
-    <w:p>
-      <w:pPr>
-        <w:rPr>
-          <w:b/>
-          <w:bCs/>
-          <w:sz w:val="42"/>
-          <w:szCs w:val="42"/>
-          <w:lang w:val="en-US"/>
-        </w:rPr>
-      </w:pPr>
-    </w:p>
-    <w:p>
-      <w:pPr>
-        <w:rPr>
-          <w:b/>
-          <w:bCs/>
-          <w:sz w:val="42"/>
-          <w:szCs w:val="42"/>
-          <w:lang w:val="en-US"/>
-        </w:rPr>
-      </w:pPr>
-    </w:p>
-    <w:p>
-      <w:pPr>
-        <w:rPr>
-          <w:b/>
-          <w:bCs/>
-          <w:sz w:val="42"/>
-          <w:szCs w:val="42"/>
-          <w:lang w:val="en-US"/>
-        </w:rPr>
-      </w:pPr>
-      <w:proofErr w:type="spellStart"/>
-      <w:r>
-        <w:rPr>
-          <w:b/>
-          <w:bCs/>
-          <w:sz w:val="42"/>
-          <w:szCs w:val="42"/>
-          <w:lang w:val="en-US"/>
-        </w:rPr>
-        <w:t>Capítulo</w:t>
-      </w:r>
-      <w:proofErr w:type="spellEnd"/>
-      <w:r>
-        <w:rPr>
-          <w:b/>
-          <w:bCs/>
-          <w:sz w:val="42"/>
-          <w:szCs w:val="42"/>
-          <w:lang w:val="en-US"/>
-        </w:rPr>
-        <w:t xml:space="preserve"> </w:t>
-      </w:r>
-      <w:r>
-        <w:rPr>
-          <w:b/>
-          <w:bCs/>
-          <w:sz w:val="42"/>
-          <w:szCs w:val="42"/>
-          <w:lang w:val="en-US"/>
-        </w:rPr>
-        <w:t>3</w:t>
-      </w:r>
-      <w:r>
-        <w:rPr>
-          <w:b/>
-          <w:bCs/>
-          <w:sz w:val="42"/>
-          <w:szCs w:val="42"/>
-          <w:lang w:val="en-US"/>
-        </w:rPr>
-        <w:t xml:space="preserve">  </w:t>
-      </w:r>
-      <w:r>
-        <w:rPr>
-          <w:b/>
-          <w:bCs/>
-          <w:sz w:val="42"/>
-          <w:szCs w:val="42"/>
-          <w:lang w:val="en-US"/>
-        </w:rPr>
-        <w:br/>
-      </w:r>
-    </w:p>
-    <w:p>
-      <w:pPr>
-        <w:rPr>
-          <w:b/>
-          <w:bCs/>
-          <w:sz w:val="42"/>
-          <w:szCs w:val="42"/>
-          <w:lang w:val="en-US"/>
-        </w:rPr>
-      </w:pPr>
-      <w:proofErr w:type="spellStart"/>
-      <w:r>
-        <w:rPr>
-          <w:b/>
-          <w:bCs/>
-          <w:sz w:val="46"/>
-          <w:szCs w:val="46"/>
-        </w:rPr>
-        <w:t>Exceptions</w:t>
-      </w:r>
-      <w:proofErr w:type="spellEnd"/>
-      <w:r>
-        <w:rPr>
-          <w:b/>
-          <w:bCs/>
-          <w:sz w:val="46"/>
-          <w:szCs w:val="46"/>
-        </w:rPr>
-        <w:t xml:space="preserve"> </w:t>
-      </w:r>
-    </w:p>
-    <w:p>
-      <w:pPr>
-        <w:rPr>
-          <w:b/>
-          <w:bCs/>
-          <w:sz w:val="32"/>
-          <w:szCs w:val="32"/>
-        </w:rPr>
-      </w:pPr>
-    </w:p>
-    <w:p>
-      <w:pPr>
-        <w:rPr>
-          <w:b/>
-          <w:bCs/>
-          <w:sz w:val="32"/>
-          <w:szCs w:val="32"/>
-        </w:rPr>
-      </w:pPr>
-    </w:p>
-    <w:p>
-      <w:pPr>
-        <w:rPr>
-          <w:b/>
-          <w:bCs/>
-          <w:sz w:val="32"/>
-          <w:szCs w:val="32"/>
-        </w:rPr>
-      </w:pPr>
-    </w:p>
-    <w:p>
-      <w:pPr>
-        <w:ind w:firstLine="284"/>
-        <w:rPr>
-          <w:b/>
-          <w:bCs/>
-          <w:sz w:val="32"/>
-          <w:szCs w:val="32"/>
-        </w:rPr>
-      </w:pPr>
-      <w:r>
-        <w:rPr>
-          <w:b/>
-          <w:bCs/>
-          <w:sz w:val="32"/>
-          <w:szCs w:val="32"/>
-        </w:rPr>
-        <w:t>3.1</w:t>
-      </w:r>
-      <w:r>
-        <w:rPr>
-          <w:b/>
-          <w:bCs/>
-          <w:sz w:val="32"/>
-          <w:szCs w:val="32"/>
-        </w:rPr>
-        <w:t xml:space="preserve">    </w:t>
-      </w:r>
-      <w:proofErr w:type="spellStart"/>
-      <w:r>
-        <w:rPr>
-          <w:b/>
-          <w:bCs/>
-          <w:sz w:val="32"/>
-          <w:szCs w:val="32"/>
-        </w:rPr>
-        <w:t>DeviceExistsInDivisionExceptions</w:t>
-      </w:r>
-      <w:proofErr w:type="spellEnd"/>
-      <w:r>
-        <w:rPr>
-          <w:b/>
-          <w:bCs/>
-          <w:sz w:val="32"/>
-          <w:szCs w:val="32"/>
-        </w:rPr>
-        <w:br/>
-      </w:r>
-    </w:p>
-    <w:p>
-      <w:pPr>
-        <w:ind w:firstLine="708"/>
-      </w:pPr>
-      <w:r>
-        <w:t xml:space="preserve">Esta </w:t>
-      </w:r>
-      <w:proofErr w:type="spellStart"/>
-      <w:r>
-        <w:t>exception</w:t>
-      </w:r>
-      <w:proofErr w:type="spellEnd"/>
-      <w:r>
-        <w:t xml:space="preserve"> foi criada no âmbito de quando o dispositivo já está definido e já</w:t>
-      </w:r>
-      <w:r>
-        <w:t xml:space="preserve"> </w:t>
-      </w:r>
-      <w:r>
-        <w:t xml:space="preserve">existe na divisão, alertando o utilizador para este problema. </w:t>
-      </w:r>
-    </w:p>
-    <w:p/>
-    <w:p>
-      <w:pPr>
-        <w:ind w:firstLine="426"/>
-        <w:rPr>
-          <w:b/>
-          <w:bCs/>
-          <w:sz w:val="32"/>
-          <w:szCs w:val="32"/>
-        </w:rPr>
-      </w:pPr>
-    </w:p>
-    <w:p>
-      <w:pPr>
-        <w:ind w:firstLine="426"/>
-        <w:rPr>
-          <w:b/>
-          <w:bCs/>
-          <w:sz w:val="32"/>
-          <w:szCs w:val="32"/>
-        </w:rPr>
-      </w:pPr>
-    </w:p>
-    <w:p>
-      <w:pPr>
-        <w:tabs>
-          <w:tab w:val="left" w:pos="142"/>
-          <w:tab w:val="left" w:pos="284"/>
-        </w:tabs>
-        <w:ind w:left="142" w:firstLine="142"/>
-        <w:rPr>
-          <w:b/>
-          <w:bCs/>
-          <w:sz w:val="32"/>
-          <w:szCs w:val="32"/>
-        </w:rPr>
-      </w:pPr>
-      <w:r>
-        <w:rPr>
-          <w:b/>
-          <w:bCs/>
-          <w:sz w:val="32"/>
-          <w:szCs w:val="32"/>
-        </w:rPr>
-        <w:t xml:space="preserve">3.2    </w:t>
-      </w:r>
-      <w:proofErr w:type="spellStart"/>
-      <w:r>
-        <w:rPr>
-          <w:b/>
-          <w:bCs/>
-          <w:sz w:val="32"/>
-          <w:szCs w:val="32"/>
-        </w:rPr>
-        <w:t>DivisionExistsExceptions</w:t>
-      </w:r>
-      <w:proofErr w:type="spellEnd"/>
-      <w:r>
-        <w:rPr>
-          <w:b/>
-          <w:bCs/>
-          <w:sz w:val="32"/>
-          <w:szCs w:val="32"/>
-        </w:rPr>
-        <w:br/>
-      </w:r>
-    </w:p>
-    <w:p>
-      <w:pPr>
-        <w:tabs>
-          <w:tab w:val="left" w:pos="0"/>
-          <w:tab w:val="left" w:pos="284"/>
-        </w:tabs>
-        <w:ind w:left="142" w:firstLine="142"/>
-        <w:rPr>
-          <w:b/>
-          <w:bCs/>
-        </w:rPr>
-      </w:pPr>
-      <w:r>
-        <w:rPr>
-          <w:sz w:val="26"/>
-          <w:szCs w:val="26"/>
-        </w:rPr>
-        <w:tab/>
-      </w:r>
-      <w:r>
-        <w:t xml:space="preserve">Esta </w:t>
-      </w:r>
-      <w:proofErr w:type="spellStart"/>
-      <w:r>
-        <w:t>exception</w:t>
-      </w:r>
-      <w:proofErr w:type="spellEnd"/>
-      <w:r>
-        <w:t xml:space="preserve"> foi criada no âmbito de quando a divisão já está definida e</w:t>
-      </w:r>
-      <w:r>
-        <w:t xml:space="preserve"> </w:t>
-      </w:r>
-      <w:r>
-        <w:t xml:space="preserve">impede a sobreposição de comandos sobre a mesma, alertando o utilizador para este problema. </w:t>
-      </w:r>
-    </w:p>
-    <w:p>
-      <w:pPr>
-        <w:rPr>
-          <w:sz w:val="26"/>
-          <w:szCs w:val="26"/>
-        </w:rPr>
-      </w:pPr>
-    </w:p>
-    <w:p>
-      <w:pPr>
-        <w:ind w:firstLine="284"/>
-        <w:rPr>
-          <w:b/>
-          <w:bCs/>
-          <w:sz w:val="32"/>
-          <w:szCs w:val="32"/>
-        </w:rPr>
-      </w:pPr>
-    </w:p>
-    <w:p>
-      <w:pPr>
-        <w:ind w:firstLine="284"/>
-        <w:rPr>
-          <w:b/>
-          <w:bCs/>
-          <w:sz w:val="32"/>
-          <w:szCs w:val="32"/>
-        </w:rPr>
-      </w:pPr>
-    </w:p>
-    <w:p>
-      <w:pPr>
-        <w:ind w:firstLine="284"/>
-        <w:rPr>
-          <w:sz w:val="26"/>
-          <w:szCs w:val="26"/>
-        </w:rPr>
-      </w:pPr>
-      <w:r>
-        <w:rPr>
-          <w:b/>
-          <w:bCs/>
-          <w:sz w:val="32"/>
-          <w:szCs w:val="32"/>
-        </w:rPr>
-        <w:t xml:space="preserve">3.3     </w:t>
-      </w:r>
-      <w:proofErr w:type="spellStart"/>
-      <w:r>
-        <w:rPr>
-          <w:b/>
-          <w:bCs/>
-          <w:sz w:val="32"/>
-          <w:szCs w:val="32"/>
-        </w:rPr>
-        <w:t>HouseNotFoundExceptions</w:t>
-      </w:r>
-      <w:proofErr w:type="spellEnd"/>
-      <w:r>
-        <w:rPr>
-          <w:b/>
-          <w:bCs/>
-          <w:sz w:val="26"/>
-          <w:szCs w:val="26"/>
-        </w:rPr>
-        <w:br/>
-      </w:r>
-    </w:p>
-    <w:p>
-      <w:pPr>
-        <w:ind w:firstLine="708"/>
-      </w:pPr>
-      <w:r>
-        <w:t xml:space="preserve">Esta </w:t>
-      </w:r>
-      <w:proofErr w:type="spellStart"/>
-      <w:r>
-        <w:t>exception</w:t>
-      </w:r>
-      <w:proofErr w:type="spellEnd"/>
-      <w:r>
-        <w:t xml:space="preserve"> foi criada no âmbito de quando a casa não está definida ou</w:t>
-      </w:r>
-      <w:r>
-        <w:t xml:space="preserve"> </w:t>
-      </w:r>
-      <w:r>
-        <w:t xml:space="preserve">quando é definida incorretamente, alertando o utilizador para este problema. </w:t>
-      </w:r>
-    </w:p>
-    <w:p/>
-    <w:p>
-      <w:pPr>
-        <w:pStyle w:val="PargrafodaLista"/>
-        <w:rPr>
-          <w:sz w:val="26"/>
-          <w:szCs w:val="26"/>
-        </w:rPr>
-      </w:pPr>
-    </w:p>
-    <w:p>
-      <w:pPr>
-        <w:tabs>
-          <w:tab w:val="left" w:pos="1644"/>
-        </w:tabs>
-        <w:spacing w:line="360" w:lineRule="auto"/>
-        <w:ind w:firstLine="709"/>
-        <w:jc w:val="both"/>
-        <w:rPr>
-          <w:sz w:val="26"/>
-          <w:szCs w:val="26"/>
-        </w:rPr>
-      </w:pPr>
-    </w:p>
-    <w:p>
-      <w:pPr>
-        <w:spacing w:before="100" w:beforeAutospacing="1" w:after="100" w:afterAutospacing="1"/>
-        <w:rPr>
-          <w:sz w:val="50"/>
-          <w:szCs w:val="50"/>
-        </w:rPr>
-      </w:pPr>
-    </w:p>
-    <w:p>
-      <w:pPr>
-        <w:spacing w:before="100" w:beforeAutospacing="1" w:after="100" w:afterAutospacing="1"/>
-        <w:rPr>
-          <w:sz w:val="50"/>
-          <w:szCs w:val="50"/>
-        </w:rPr>
-      </w:pPr>
-    </w:p>
-    <w:p>
-      <w:pPr>
-        <w:spacing w:before="100" w:beforeAutospacing="1" w:after="100" w:afterAutospacing="1"/>
-        <w:rPr>
-          <w:sz w:val="50"/>
-          <w:szCs w:val="50"/>
-        </w:rPr>
-      </w:pPr>
-    </w:p>
-    <w:p>
-      <w:pPr>
-        <w:spacing w:before="100" w:beforeAutospacing="1" w:after="100" w:afterAutospacing="1"/>
-        <w:rPr>
-          <w:b/>
-          <w:bCs/>
-          <w:sz w:val="42"/>
-          <w:szCs w:val="42"/>
-        </w:rPr>
-      </w:pPr>
-    </w:p>
-    <w:p>
-      <w:pPr>
-        <w:spacing w:before="100" w:beforeAutospacing="1" w:after="100" w:afterAutospacing="1"/>
-        <w:rPr>
-          <w:b/>
-          <w:bCs/>
-          <w:sz w:val="42"/>
-          <w:szCs w:val="42"/>
-        </w:rPr>
-      </w:pPr>
-    </w:p>
-    <w:p>
-      <w:pPr>
-        <w:spacing w:before="100" w:beforeAutospacing="1" w:after="100" w:afterAutospacing="1"/>
-        <w:rPr>
-          <w:b/>
-          <w:bCs/>
-          <w:sz w:val="42"/>
-          <w:szCs w:val="42"/>
-        </w:rPr>
-      </w:pPr>
-    </w:p>
-    <w:p>
-      <w:pPr>
-        <w:spacing w:before="100" w:beforeAutospacing="1" w:after="100" w:afterAutospacing="1"/>
-        <w:rPr>
-          <w:b/>
-          <w:bCs/>
-          <w:sz w:val="42"/>
-          <w:szCs w:val="42"/>
-        </w:rPr>
-      </w:pPr>
-      <w:r>
-        <w:rPr>
-          <w:b/>
-          <w:bCs/>
-          <w:sz w:val="42"/>
-          <w:szCs w:val="42"/>
-        </w:rPr>
+        </w:rPr>
+        <w:lastRenderedPageBreak/>
         <w:t xml:space="preserve">Capítulo 4 </w:t>
       </w:r>
     </w:p>
@@ -5562,16 +5601,11 @@
         <w:spacing w:before="100" w:beforeAutospacing="1" w:after="100" w:afterAutospacing="1"/>
       </w:pPr>
       <w:r>
-        <w:t xml:space="preserve">A camada de dados (o </w:t>
-      </w:r>
-      <w:proofErr w:type="gramStart"/>
-      <w:r>
-        <w:t xml:space="preserve">modelo) </w:t>
-      </w:r>
-      <w:r>
-        <w:t xml:space="preserve"> é</w:t>
-      </w:r>
-      <w:proofErr w:type="gramEnd"/>
+        <w:t xml:space="preserve">A camada de dados (o modelo) </w:t>
+      </w:r>
+      <w:r>
+        <w:t>é</w:t>
+      </w:r>
       <w:r>
         <w:t xml:space="preserve"> composta pelas Classes </w:t>
       </w:r>
@@ -5609,9 +5643,6 @@
       </w:r>
       <w:r>
         <w:t xml:space="preserve"> e </w:t>
-      </w:r>
-      <w:r>
-        <w:t xml:space="preserve"> </w:t>
       </w:r>
       <w:proofErr w:type="spellStart"/>
       <w:r>
@@ -5752,19 +5783,19 @@
       <w:r>
         <w:t xml:space="preserve"> </w:t>
       </w:r>
-      <w:proofErr w:type="spellStart"/>
       <w:r>
         <w:t>classe</w:t>
       </w:r>
       <w:r>
         <w:t xml:space="preserve"> </w:t>
       </w:r>
-      <w:r>
-        <w:t>Controlle</w:t>
-      </w:r>
-      <w:proofErr w:type="spellEnd"/>
-      <w:r>
-        <w:t xml:space="preserve">r. </w:t>
+      <w:proofErr w:type="spellStart"/>
+      <w:r>
+        <w:t>Controller</w:t>
+      </w:r>
+      <w:proofErr w:type="spellEnd"/>
+      <w:r>
+        <w:t xml:space="preserve">. </w:t>
       </w:r>
     </w:p>
     <w:p>
@@ -5781,7 +5812,13 @@
         <w:t>T</w:t>
       </w:r>
       <w:r>
-        <w:t xml:space="preserve">odo o projeto baseia-se na ideia de encapsulamento. </w:t>
+        <w:t xml:space="preserve">odo o projeto baseia-se na ideia de </w:t>
+      </w:r>
+      <w:r>
+        <w:t>facilidade de utilização para o utilizador</w:t>
+      </w:r>
+      <w:r>
+        <w:t xml:space="preserve">. </w:t>
       </w:r>
     </w:p>
     <w:p>
@@ -6086,6 +6123,39 @@
         <w:ind w:firstLine="709"/>
         <w:jc w:val="both"/>
       </w:pPr>
+      <w:r>
+        <w:t xml:space="preserve">Informações extra podem ser consultadas no </w:t>
+      </w:r>
+      <w:proofErr w:type="spellStart"/>
+      <w:r>
+        <w:t>JavaDocs</w:t>
+      </w:r>
+      <w:proofErr w:type="spellEnd"/>
+      <w:r>
+        <w:t xml:space="preserve"> presente na pasta </w:t>
+      </w:r>
+      <w:proofErr w:type="spellStart"/>
+      <w:r>
+        <w:rPr>
+          <w:b/>
+          <w:bCs/>
+          <w:sz w:val="32"/>
+          <w:szCs w:val="32"/>
+          <w:u w:val="single"/>
+        </w:rPr>
+        <w:t>docs</w:t>
+      </w:r>
+      <w:proofErr w:type="spellEnd"/>
+      <w:r>
+        <w:rPr>
+          <w:b/>
+          <w:bCs/>
+          <w:sz w:val="32"/>
+          <w:szCs w:val="32"/>
+          <w:u w:val="single"/>
+        </w:rPr>
+        <w:t>/</w:t>
+      </w:r>
     </w:p>
     <w:p>
       <w:pPr>
@@ -6167,9 +6237,120 @@
         <w:ind w:firstLine="851"/>
         <w:jc w:val="both"/>
       </w:pPr>
+    </w:p>
+    <w:p>
+      <w:pPr>
+        <w:pStyle w:val="NoSpacing"/>
+        <w:ind w:firstLine="708"/>
+      </w:pPr>
       <w:r>
         <w:t xml:space="preserve">Esta classe cria o menu inicial da aplicação. </w:t>
       </w:r>
+      <w:r>
+        <w:t>Intuitiva para qualquer utilizador.</w:t>
+      </w:r>
+    </w:p>
+    <w:p>
+      <w:pPr>
+        <w:pStyle w:val="NoSpacing"/>
+      </w:pPr>
+      <w:r>
+        <w:t xml:space="preserve">Segue abaixo a árvore de comandos do </w:t>
+      </w:r>
+      <w:proofErr w:type="spellStart"/>
+      <w:r>
+        <w:t>peojeto</w:t>
+      </w:r>
+      <w:proofErr w:type="spellEnd"/>
+      <w:r>
+        <w:t>, bem como alguns exemplos de uso.</w:t>
+      </w:r>
+    </w:p>
+    <w:p>
+      <w:pPr>
+        <w:tabs>
+          <w:tab w:val="left" w:pos="1644"/>
+        </w:tabs>
+        <w:ind w:firstLine="851"/>
+        <w:jc w:val="both"/>
+      </w:pPr>
+    </w:p>
+    <w:p>
+      <w:pPr>
+        <w:tabs>
+          <w:tab w:val="left" w:pos="1644"/>
+        </w:tabs>
+        <w:ind w:firstLine="851"/>
+        <w:jc w:val="both"/>
+      </w:pPr>
+      <w:r>
+        <w:drawing>
+          <wp:anchor distT="0" distB="0" distL="114300" distR="114300" simplePos="0" relativeHeight="251669504" behindDoc="1" locked="0" layoutInCell="1" allowOverlap="1" wp14:anchorId="47EE04DE" wp14:editId="46FE39AB">
+            <wp:simplePos x="0" y="0"/>
+            <wp:positionH relativeFrom="column">
+              <wp:posOffset>-339725</wp:posOffset>
+            </wp:positionH>
+            <wp:positionV relativeFrom="paragraph">
+              <wp:posOffset>179705</wp:posOffset>
+            </wp:positionV>
+            <wp:extent cx="6133465" cy="3250650"/>
+            <wp:effectExtent l="0" t="0" r="635" b="6985"/>
+            <wp:wrapTight wrapText="bothSides">
+              <wp:wrapPolygon edited="0">
+                <wp:start x="0" y="0"/>
+                <wp:lineTo x="0" y="21520"/>
+                <wp:lineTo x="21535" y="21520"/>
+                <wp:lineTo x="21535" y="0"/>
+                <wp:lineTo x="0" y="0"/>
+              </wp:wrapPolygon>
+            </wp:wrapTight>
+            <wp:docPr id="1" name="Picture 1" descr="Text&#10;&#10;Description automatically generated with low confidence"/>
+            <wp:cNvGraphicFramePr>
+              <a:graphicFrameLocks xmlns:a="http://schemas.openxmlformats.org/drawingml/2006/main" noChangeAspect="1"/>
+            </wp:cNvGraphicFramePr>
+            <a:graphic xmlns:a="http://schemas.openxmlformats.org/drawingml/2006/main">
+              <a:graphicData uri="http://schemas.openxmlformats.org/drawingml/2006/picture">
+                <pic:pic xmlns:pic="http://schemas.openxmlformats.org/drawingml/2006/picture">
+                  <pic:nvPicPr>
+                    <pic:cNvPr id="1" name="Picture 1" descr="Text&#10;&#10;Description automatically generated with low confidence"/>
+                    <pic:cNvPicPr/>
+                  </pic:nvPicPr>
+                  <pic:blipFill>
+                    <a:blip r:embed="rId18">
+                      <a:extLst>
+                        <a:ext uri="{28A0092B-C50C-407E-A947-70E740481C1C}">
+                          <a14:useLocalDpi xmlns:a14="http://schemas.microsoft.com/office/drawing/2010/main" val="0"/>
+                        </a:ext>
+                      </a:extLst>
+                    </a:blip>
+                    <a:stretch>
+                      <a:fillRect/>
+                    </a:stretch>
+                  </pic:blipFill>
+                  <pic:spPr>
+                    <a:xfrm>
+                      <a:off x="0" y="0"/>
+                      <a:ext cx="6133465" cy="3250650"/>
+                    </a:xfrm>
+                    <a:prstGeom prst="rect">
+                      <a:avLst/>
+                    </a:prstGeom>
+                  </pic:spPr>
+                </pic:pic>
+              </a:graphicData>
+            </a:graphic>
+          </wp:anchor>
+        </w:drawing>
+      </w:r>
+    </w:p>
+    <w:p>
+      <w:pPr>
+        <w:tabs>
+          <w:tab w:val="left" w:pos="1644"/>
+        </w:tabs>
+        <w:ind w:firstLine="851"/>
+        <w:jc w:val="both"/>
+      </w:pPr>
     </w:p>
     <w:p>
       <w:pPr>
@@ -6295,17 +6476,91 @@
           <w:szCs w:val="42"/>
         </w:rPr>
       </w:pPr>
-    </w:p>
-    <w:p>
-      <w:pPr>
-        <w:spacing w:before="100" w:beforeAutospacing="1" w:after="100" w:afterAutospacing="1"/>
+      <w:r>
+        <w:rPr>
+          <w:noProof/>
+        </w:rPr>
+        <w:lastRenderedPageBreak/>
+        <w:drawing>
+          <wp:anchor distT="0" distB="0" distL="114300" distR="114300" simplePos="0" relativeHeight="251670528" behindDoc="1" locked="0" layoutInCell="1" allowOverlap="1" wp14:anchorId="1D827F7D" wp14:editId="2A678EEF">
+            <wp:simplePos x="0" y="0"/>
+            <wp:positionH relativeFrom="column">
+              <wp:posOffset>15240</wp:posOffset>
+            </wp:positionH>
+            <wp:positionV relativeFrom="paragraph">
+              <wp:posOffset>484505</wp:posOffset>
+            </wp:positionV>
+            <wp:extent cx="4044950" cy="3265635"/>
+            <wp:effectExtent l="0" t="0" r="0" b="0"/>
+            <wp:wrapTight wrapText="bothSides">
+              <wp:wrapPolygon edited="0">
+                <wp:start x="0" y="0"/>
+                <wp:lineTo x="0" y="21424"/>
+                <wp:lineTo x="21464" y="21424"/>
+                <wp:lineTo x="21464" y="0"/>
+                <wp:lineTo x="0" y="0"/>
+              </wp:wrapPolygon>
+            </wp:wrapTight>
+            <wp:docPr id="3" name="Picture 3" descr="Text&#10;&#10;Description automatically generated"/>
+            <wp:cNvGraphicFramePr>
+              <a:graphicFrameLocks xmlns:a="http://schemas.openxmlformats.org/drawingml/2006/main" noChangeAspect="1"/>
+            </wp:cNvGraphicFramePr>
+            <a:graphic xmlns:a="http://schemas.openxmlformats.org/drawingml/2006/main">
+              <a:graphicData uri="http://schemas.openxmlformats.org/drawingml/2006/picture">
+                <pic:pic xmlns:pic="http://schemas.openxmlformats.org/drawingml/2006/picture">
+                  <pic:nvPicPr>
+                    <pic:cNvPr id="3" name="Picture 3" descr="Text&#10;&#10;Description automatically generated"/>
+                    <pic:cNvPicPr>
+                      <a:picLocks noChangeAspect="1" noChangeArrowheads="1"/>
+                    </pic:cNvPicPr>
+                  </pic:nvPicPr>
+                  <pic:blipFill>
+                    <a:blip r:embed="rId19">
+                      <a:extLst>
+                        <a:ext uri="{28A0092B-C50C-407E-A947-70E740481C1C}">
+                          <a14:useLocalDpi xmlns:a14="http://schemas.microsoft.com/office/drawing/2010/main" val="0"/>
+                        </a:ext>
+                      </a:extLst>
+                    </a:blip>
+                    <a:srcRect/>
+                    <a:stretch>
+                      <a:fillRect/>
+                    </a:stretch>
+                  </pic:blipFill>
+                  <pic:spPr bwMode="auto">
+                    <a:xfrm>
+                      <a:off x="0" y="0"/>
+                      <a:ext cx="4044950" cy="3265635"/>
+                    </a:xfrm>
+                    <a:prstGeom prst="rect">
+                      <a:avLst/>
+                    </a:prstGeom>
+                    <a:noFill/>
+                    <a:ln>
+                      <a:noFill/>
+                    </a:ln>
+                  </pic:spPr>
+                </pic:pic>
+              </a:graphicData>
+            </a:graphic>
+            <wp14:sizeRelH relativeFrom="margin">
+              <wp14:pctWidth>0</wp14:pctWidth>
+            </wp14:sizeRelH>
+            <wp14:sizeRelV relativeFrom="margin">
+              <wp14:pctHeight>0</wp14:pctHeight>
+            </wp14:sizeRelV>
+          </wp:anchor>
+        </w:drawing>
+      </w:r>
+      <w:r>
         <w:rPr>
           <w:b/>
           <w:bCs/>
           <w:sz w:val="42"/>
           <w:szCs w:val="42"/>
         </w:rPr>
-      </w:pPr>
+        <w:t>Simular 15 dias para um cliente:</w:t>
+      </w:r>
     </w:p>
     <w:p>
       <w:pPr>
@@ -6394,24 +6649,380 @@
           <w:szCs w:val="42"/>
         </w:rPr>
       </w:pPr>
-    </w:p>
-    <w:p>
-      <w:pPr>
-        <w:spacing w:before="100" w:beforeAutospacing="1" w:after="100" w:afterAutospacing="1"/>
+      <w:r>
         <w:rPr>
           <w:b/>
           <w:bCs/>
           <w:sz w:val="42"/>
           <w:szCs w:val="42"/>
         </w:rPr>
-      </w:pPr>
-      <w:r>
+        <w:t>Exemplo de fatura para esse cliente:</w:t>
+      </w:r>
+    </w:p>
+    <w:p>
+      <w:pPr>
+        <w:spacing w:before="100" w:beforeAutospacing="1" w:after="100" w:afterAutospacing="1"/>
         <w:rPr>
           <w:b/>
           <w:bCs/>
           <w:sz w:val="42"/>
           <w:szCs w:val="42"/>
         </w:rPr>
+      </w:pPr>
+      <w:r>
+        <w:rPr>
+          <w:noProof/>
+        </w:rPr>
+        <w:drawing>
+          <wp:anchor distT="0" distB="0" distL="114300" distR="114300" simplePos="0" relativeHeight="251671552" behindDoc="1" locked="0" layoutInCell="1" allowOverlap="1" wp14:anchorId="5D118595" wp14:editId="2FBEC39A">
+            <wp:simplePos x="0" y="0"/>
+            <wp:positionH relativeFrom="column">
+              <wp:posOffset>12065</wp:posOffset>
+            </wp:positionH>
+            <wp:positionV relativeFrom="paragraph">
+              <wp:posOffset>137795</wp:posOffset>
+            </wp:positionV>
+            <wp:extent cx="4181475" cy="2047875"/>
+            <wp:effectExtent l="0" t="0" r="9525" b="9525"/>
+            <wp:wrapTight wrapText="bothSides">
+              <wp:wrapPolygon edited="0">
+                <wp:start x="0" y="0"/>
+                <wp:lineTo x="0" y="21500"/>
+                <wp:lineTo x="21551" y="21500"/>
+                <wp:lineTo x="21551" y="0"/>
+                <wp:lineTo x="0" y="0"/>
+              </wp:wrapPolygon>
+            </wp:wrapTight>
+            <wp:docPr id="5" name="Picture 5" descr="Text&#10;&#10;Description automatically generated"/>
+            <wp:cNvGraphicFramePr>
+              <a:graphicFrameLocks xmlns:a="http://schemas.openxmlformats.org/drawingml/2006/main" noChangeAspect="1"/>
+            </wp:cNvGraphicFramePr>
+            <a:graphic xmlns:a="http://schemas.openxmlformats.org/drawingml/2006/main">
+              <a:graphicData uri="http://schemas.openxmlformats.org/drawingml/2006/picture">
+                <pic:pic xmlns:pic="http://schemas.openxmlformats.org/drawingml/2006/picture">
+                  <pic:nvPicPr>
+                    <pic:cNvPr id="5" name="Picture 5" descr="Text&#10;&#10;Description automatically generated"/>
+                    <pic:cNvPicPr>
+                      <a:picLocks noChangeAspect="1" noChangeArrowheads="1"/>
+                    </pic:cNvPicPr>
+                  </pic:nvPicPr>
+                  <pic:blipFill>
+                    <a:blip r:embed="rId20">
+                      <a:extLst>
+                        <a:ext uri="{28A0092B-C50C-407E-A947-70E740481C1C}">
+                          <a14:useLocalDpi xmlns:a14="http://schemas.microsoft.com/office/drawing/2010/main" val="0"/>
+                        </a:ext>
+                      </a:extLst>
+                    </a:blip>
+                    <a:srcRect/>
+                    <a:stretch>
+                      <a:fillRect/>
+                    </a:stretch>
+                  </pic:blipFill>
+                  <pic:spPr bwMode="auto">
+                    <a:xfrm>
+                      <a:off x="0" y="0"/>
+                      <a:ext cx="4181475" cy="2047875"/>
+                    </a:xfrm>
+                    <a:prstGeom prst="rect">
+                      <a:avLst/>
+                    </a:prstGeom>
+                    <a:noFill/>
+                    <a:ln>
+                      <a:noFill/>
+                    </a:ln>
+                  </pic:spPr>
+                </pic:pic>
+              </a:graphicData>
+            </a:graphic>
+            <wp14:sizeRelH relativeFrom="page">
+              <wp14:pctWidth>0</wp14:pctWidth>
+            </wp14:sizeRelH>
+            <wp14:sizeRelV relativeFrom="page">
+              <wp14:pctHeight>0</wp14:pctHeight>
+            </wp14:sizeRelV>
+          </wp:anchor>
+        </w:drawing>
+      </w:r>
+    </w:p>
+    <w:p>
+      <w:pPr>
+        <w:spacing w:before="100" w:beforeAutospacing="1" w:after="100" w:afterAutospacing="1"/>
+        <w:rPr>
+          <w:b/>
+          <w:bCs/>
+          <w:sz w:val="42"/>
+          <w:szCs w:val="42"/>
+        </w:rPr>
+      </w:pPr>
+    </w:p>
+    <w:p>
+      <w:pPr>
+        <w:spacing w:before="100" w:beforeAutospacing="1" w:after="100" w:afterAutospacing="1"/>
+        <w:rPr>
+          <w:b/>
+          <w:bCs/>
+          <w:sz w:val="42"/>
+          <w:szCs w:val="42"/>
+        </w:rPr>
+      </w:pPr>
+    </w:p>
+    <w:p>
+      <w:pPr>
+        <w:spacing w:before="100" w:beforeAutospacing="1" w:after="100" w:afterAutospacing="1"/>
+        <w:rPr>
+          <w:b/>
+          <w:bCs/>
+          <w:sz w:val="42"/>
+          <w:szCs w:val="42"/>
+        </w:rPr>
+      </w:pPr>
+    </w:p>
+    <w:p>
+      <w:pPr>
+        <w:spacing w:before="100" w:beforeAutospacing="1" w:after="100" w:afterAutospacing="1"/>
+        <w:rPr>
+          <w:b/>
+          <w:bCs/>
+          <w:sz w:val="42"/>
+          <w:szCs w:val="42"/>
+        </w:rPr>
+      </w:pPr>
+    </w:p>
+    <w:p>
+      <w:pPr>
+        <w:spacing w:after="160" w:line="259" w:lineRule="auto"/>
+        <w:rPr>
+          <w:b/>
+          <w:bCs/>
+          <w:sz w:val="42"/>
+          <w:szCs w:val="42"/>
+        </w:rPr>
+      </w:pPr>
+      <w:r>
+        <w:rPr>
+          <w:b/>
+          <w:bCs/>
+          <w:sz w:val="42"/>
+          <w:szCs w:val="42"/>
+        </w:rPr>
+        <w:br w:type="page"/>
+      </w:r>
+    </w:p>
+    <w:p>
+      <w:pPr>
+        <w:spacing w:after="160" w:line="259" w:lineRule="auto"/>
+        <w:rPr>
+          <w:b/>
+          <w:bCs/>
+          <w:sz w:val="42"/>
+          <w:szCs w:val="42"/>
+        </w:rPr>
+      </w:pPr>
+      <w:r>
+        <w:rPr>
+          <w:b/>
+          <w:bCs/>
+          <w:sz w:val="42"/>
+          <w:szCs w:val="42"/>
+        </w:rPr>
+        <w:lastRenderedPageBreak/>
+        <w:t>Criação de um ambiente sem necessitar de ficheiro:</w:t>
+      </w:r>
+    </w:p>
+    <w:p>
+      <w:pPr>
+        <w:spacing w:after="160" w:line="259" w:lineRule="auto"/>
+        <w:rPr>
+          <w:b/>
+          <w:bCs/>
+          <w:sz w:val="42"/>
+          <w:szCs w:val="42"/>
+        </w:rPr>
+      </w:pPr>
+      <w:r>
+        <w:rPr>
+          <w:b/>
+          <w:bCs/>
+          <w:sz w:val="42"/>
+          <w:szCs w:val="42"/>
+        </w:rPr>
+        <w:drawing>
+          <wp:inline distT="0" distB="0" distL="0" distR="0" wp14:anchorId="1DD54D0E" wp14:editId="1AF9D526">
+            <wp:extent cx="4505954" cy="2810267"/>
+            <wp:effectExtent l="0" t="0" r="9525" b="9525"/>
+            <wp:docPr id="6" name="Picture 6" descr="Text&#10;&#10;Description automatically generated"/>
+            <wp:cNvGraphicFramePr>
+              <a:graphicFrameLocks xmlns:a="http://schemas.openxmlformats.org/drawingml/2006/main" noChangeAspect="1"/>
+            </wp:cNvGraphicFramePr>
+            <a:graphic xmlns:a="http://schemas.openxmlformats.org/drawingml/2006/main">
+              <a:graphicData uri="http://schemas.openxmlformats.org/drawingml/2006/picture">
+                <pic:pic xmlns:pic="http://schemas.openxmlformats.org/drawingml/2006/picture">
+                  <pic:nvPicPr>
+                    <pic:cNvPr id="6" name="Picture 6" descr="Text&#10;&#10;Description automatically generated"/>
+                    <pic:cNvPicPr/>
+                  </pic:nvPicPr>
+                  <pic:blipFill>
+                    <a:blip r:embed="rId21"/>
+                    <a:stretch>
+                      <a:fillRect/>
+                    </a:stretch>
+                  </pic:blipFill>
+                  <pic:spPr>
+                    <a:xfrm>
+                      <a:off x="0" y="0"/>
+                      <a:ext cx="4505954" cy="2810267"/>
+                    </a:xfrm>
+                    <a:prstGeom prst="rect">
+                      <a:avLst/>
+                    </a:prstGeom>
+                  </pic:spPr>
+                </pic:pic>
+              </a:graphicData>
+            </a:graphic>
+          </wp:inline>
+        </w:drawing>
+      </w:r>
+    </w:p>
+    <w:p>
+      <w:pPr>
+        <w:spacing w:after="160" w:line="259" w:lineRule="auto"/>
+        <w:rPr>
+          <w:b/>
+          <w:bCs/>
+          <w:sz w:val="42"/>
+          <w:szCs w:val="42"/>
+        </w:rPr>
+      </w:pPr>
+    </w:p>
+    <w:p>
+      <w:pPr>
+        <w:spacing w:after="160" w:line="259" w:lineRule="auto"/>
+        <w:rPr>
+          <w:b/>
+          <w:bCs/>
+          <w:sz w:val="42"/>
+          <w:szCs w:val="42"/>
+        </w:rPr>
+      </w:pPr>
+    </w:p>
+    <w:p>
+      <w:pPr>
+        <w:spacing w:after="160" w:line="259" w:lineRule="auto"/>
+        <w:rPr>
+          <w:b/>
+          <w:bCs/>
+          <w:sz w:val="42"/>
+          <w:szCs w:val="42"/>
+        </w:rPr>
+      </w:pPr>
+    </w:p>
+    <w:p>
+      <w:pPr>
+        <w:spacing w:after="160" w:line="259" w:lineRule="auto"/>
+        <w:rPr>
+          <w:b/>
+          <w:bCs/>
+          <w:sz w:val="42"/>
+          <w:szCs w:val="42"/>
+        </w:rPr>
+      </w:pPr>
+    </w:p>
+    <w:p>
+      <w:pPr>
+        <w:spacing w:after="160" w:line="259" w:lineRule="auto"/>
+        <w:rPr>
+          <w:b/>
+          <w:bCs/>
+          <w:sz w:val="42"/>
+          <w:szCs w:val="42"/>
+        </w:rPr>
+      </w:pPr>
+    </w:p>
+    <w:p>
+      <w:pPr>
+        <w:spacing w:after="160" w:line="259" w:lineRule="auto"/>
+        <w:rPr>
+          <w:b/>
+          <w:bCs/>
+          <w:sz w:val="42"/>
+          <w:szCs w:val="42"/>
+        </w:rPr>
+      </w:pPr>
+    </w:p>
+    <w:p>
+      <w:pPr>
+        <w:spacing w:after="160" w:line="259" w:lineRule="auto"/>
+        <w:rPr>
+          <w:b/>
+          <w:bCs/>
+          <w:sz w:val="42"/>
+          <w:szCs w:val="42"/>
+        </w:rPr>
+      </w:pPr>
+    </w:p>
+    <w:p>
+      <w:pPr>
+        <w:spacing w:after="160" w:line="259" w:lineRule="auto"/>
+        <w:rPr>
+          <w:b/>
+          <w:bCs/>
+          <w:sz w:val="42"/>
+          <w:szCs w:val="42"/>
+        </w:rPr>
+      </w:pPr>
+    </w:p>
+    <w:p>
+      <w:pPr>
+        <w:spacing w:after="160" w:line="259" w:lineRule="auto"/>
+        <w:rPr>
+          <w:b/>
+          <w:bCs/>
+          <w:sz w:val="42"/>
+          <w:szCs w:val="42"/>
+        </w:rPr>
+      </w:pPr>
+    </w:p>
+    <w:p>
+      <w:pPr>
+        <w:spacing w:after="160" w:line="259" w:lineRule="auto"/>
+        <w:rPr>
+          <w:b/>
+          <w:bCs/>
+          <w:sz w:val="42"/>
+          <w:szCs w:val="42"/>
+        </w:rPr>
+      </w:pPr>
+    </w:p>
+    <w:p>
+      <w:pPr>
+        <w:spacing w:before="100" w:beforeAutospacing="1" w:after="100" w:afterAutospacing="1"/>
+        <w:rPr>
+          <w:b/>
+          <w:bCs/>
+          <w:sz w:val="42"/>
+          <w:szCs w:val="42"/>
+        </w:rPr>
+      </w:pPr>
+    </w:p>
+    <w:p>
+      <w:pPr>
+        <w:spacing w:before="100" w:beforeAutospacing="1" w:after="100" w:afterAutospacing="1"/>
+        <w:rPr>
+          <w:b/>
+          <w:bCs/>
+          <w:sz w:val="42"/>
+          <w:szCs w:val="42"/>
+        </w:rPr>
+      </w:pPr>
+      <w:r>
+        <w:rPr>
+          <w:b/>
+          <w:bCs/>
+          <w:sz w:val="42"/>
+          <w:szCs w:val="42"/>
+        </w:rPr>
+        <w:lastRenderedPageBreak/>
         <w:t xml:space="preserve">Capítulo </w:t>
       </w:r>
       <w:r>
@@ -6638,11 +7249,11 @@
   <w:comment w:id="0" w:author="Catarina Martins Sá Quintas" w:date="2022-05-16T20:39:00Z" w:initials="CMSQ">
     <w:p>
       <w:pPr>
-        <w:pStyle w:val="Textodecomentrio"/>
-      </w:pPr>
-      <w:r>
-        <w:rPr>
-          <w:rStyle w:val="Refdecomentrio"/>
+        <w:pStyle w:val="CommentText"/>
+      </w:pPr>
+      <w:r>
+        <w:rPr>
+          <w:rStyle w:val="CommentReference"/>
         </w:rPr>
         <w:annotationRef/>
       </w:r>
@@ -6651,11 +7262,11 @@
   <w:comment w:id="1" w:author="Catarina Martins Sá Quintas" w:date="2022-05-16T20:39:00Z" w:initials="CMSQ">
     <w:p>
       <w:pPr>
-        <w:pStyle w:val="Textodecomentrio"/>
-      </w:pPr>
-      <w:r>
-        <w:rPr>
-          <w:rStyle w:val="Refdecomentrio"/>
+        <w:pStyle w:val="CommentText"/>
+      </w:pPr>
+      <w:r>
+        <w:rPr>
+          <w:rStyle w:val="CommentReference"/>
         </w:rPr>
         <w:annotationRef/>
       </w:r>
@@ -6664,11 +7275,11 @@
   <w:comment w:id="2" w:author="Catarina Martins Sá Quintas" w:date="2022-05-16T20:39:00Z" w:initials="CMSQ">
     <w:p>
       <w:pPr>
-        <w:pStyle w:val="Textodecomentrio"/>
-      </w:pPr>
-      <w:r>
-        <w:rPr>
-          <w:rStyle w:val="Refdecomentrio"/>
+        <w:pStyle w:val="CommentText"/>
+      </w:pPr>
+      <w:r>
+        <w:rPr>
+          <w:rStyle w:val="CommentReference"/>
         </w:rPr>
         <w:annotationRef/>
       </w:r>
@@ -6677,11 +7288,11 @@
   <w:comment w:id="3" w:author="Catarina Martins Sá Quintas" w:date="2022-05-16T20:39:00Z" w:initials="CMSQ">
     <w:p>
       <w:pPr>
-        <w:pStyle w:val="Textodecomentrio"/>
-      </w:pPr>
-      <w:r>
-        <w:rPr>
-          <w:rStyle w:val="Refdecomentrio"/>
+        <w:pStyle w:val="CommentText"/>
+      </w:pPr>
+      <w:r>
+        <w:rPr>
+          <w:rStyle w:val="CommentReference"/>
         </w:rPr>
         <w:annotationRef/>
       </w:r>
@@ -6690,11 +7301,11 @@
   <w:comment w:id="4" w:author="Catarina Martins Sá Quintas" w:date="2022-05-16T20:39:00Z" w:initials="CMSQ">
     <w:p>
       <w:pPr>
-        <w:pStyle w:val="Textodecomentrio"/>
-      </w:pPr>
-      <w:r>
-        <w:rPr>
-          <w:rStyle w:val="Refdecomentrio"/>
+        <w:pStyle w:val="CommentText"/>
+      </w:pPr>
+      <w:r>
+        <w:rPr>
+          <w:rStyle w:val="CommentReference"/>
         </w:rPr>
         <w:annotationRef/>
       </w:r>
@@ -6703,11 +7314,11 @@
   <w:comment w:id="5" w:author="Catarina Martins Sá Quintas" w:date="2022-05-16T21:11:00Z" w:initials="CMSQ">
     <w:p>
       <w:pPr>
-        <w:pStyle w:val="Textodecomentrio"/>
-      </w:pPr>
-      <w:r>
-        <w:rPr>
-          <w:rStyle w:val="Refdecomentrio"/>
+        <w:pStyle w:val="CommentText"/>
+      </w:pPr>
+      <w:r>
+        <w:rPr>
+          <w:rStyle w:val="CommentReference"/>
         </w:rPr>
         <w:annotationRef/>
       </w:r>
@@ -6716,11 +7327,11 @@
   <w:comment w:id="6" w:author="Catarina Martins Sá Quintas" w:date="2022-05-16T21:12:00Z" w:initials="CMSQ">
     <w:p>
       <w:pPr>
-        <w:pStyle w:val="Textodecomentrio"/>
-      </w:pPr>
-      <w:r>
-        <w:rPr>
-          <w:rStyle w:val="Refdecomentrio"/>
+        <w:pStyle w:val="CommentText"/>
+      </w:pPr>
+      <w:r>
+        <w:rPr>
+          <w:rStyle w:val="CommentReference"/>
         </w:rPr>
         <w:annotationRef/>
       </w:r>
@@ -6798,7 +7409,7 @@
     <w:sdtContent>
       <w:p>
         <w:pPr>
-          <w:pStyle w:val="Rodap"/>
+          <w:pStyle w:val="Footer"/>
           <w:jc w:val="right"/>
         </w:pPr>
         <w:r>
@@ -6821,7 +7432,7 @@
   </w:sdt>
   <w:p>
     <w:pPr>
-      <w:pStyle w:val="Rodap"/>
+      <w:pStyle w:val="Footer"/>
     </w:pPr>
   </w:p>
 </w:ftr>
@@ -6850,12 +7461,12 @@
 <w:hdr xmlns:wpc="http://schemas.microsoft.com/office/word/2010/wordprocessingCanvas" xmlns:cx="http://schemas.microsoft.com/office/drawing/2014/chartex" xmlns:cx1="http://schemas.microsoft.com/office/drawing/2015/9/8/chartex" xmlns:cx2="http://schemas.microsoft.com/office/drawing/2015/10/21/chartex" xmlns:cx3="http://schemas.microsoft.com/office/drawing/2016/5/9/chartex" xmlns:cx4="http://schemas.microsoft.com/office/drawing/2016/5/10/chartex" xmlns:cx5="http://schemas.microsoft.com/office/drawing/2016/5/11/chartex" xmlns:cx6="http://schemas.microsoft.com/office/drawing/2016/5/12/chartex" xmlns:cx7="http://schemas.microsoft.com/office/drawing/2016/5/13/chartex" xmlns:cx8="http://schemas.microsoft.com/office/drawing/2016/5/14/chartex" xmlns:mc="http://schemas.openxmlformats.org/markup-compatibility/2006" xmlns:aink="http://schemas.microsoft.com/office/drawing/2016/ink" xmlns:am3d="http://schemas.microsoft.com/office/drawing/2017/model3d" xmlns:o="urn:schemas-microsoft-com:office:office" xmlns:oel="http://schemas.microsoft.com/office/2019/extlst" xmlns:r="http://schemas.openxmlformats.org/officeDocument/2006/relationships" xmlns:m="http://schemas.openxmlformats.org/officeDocument/2006/math" xmlns:v="urn:schemas-microsoft-com:vml" xmlns:wp14="http://schemas.microsoft.com/office/word/2010/wordprocessingDrawing" xmlns:wp="http://schemas.openxmlformats.org/drawingml/2006/wordprocessingDrawing" xmlns:w10="urn:schemas-microsoft-com:office:word" xmlns:w="http://schemas.openxmlformats.org/wordprocessingml/2006/main" xmlns:w14="http://schemas.microsoft.com/office/word/2010/wordml" xmlns:w15="http://schemas.microsoft.com/office/word/2012/wordml" xmlns:w16cex="http://schemas.microsoft.com/office/word/2018/wordml/cex" xmlns:w16cid="http://schemas.microsoft.com/office/word/2016/wordml/cid" xmlns:w16="http://schemas.microsoft.com/office/word/2018/wordml" xmlns:w16sdtdh="http://schemas.microsoft.com/office/word/2020/wordml/sdtdatahash" xmlns:w16se="http://schemas.microsoft.com/office/word/2015/wordml/symex" xmlns:wpg="http://schemas.microsoft.com/office/word/2010/wordprocessingGroup" xmlns:wpi="http://schemas.microsoft.com/office/word/2010/wordprocessingInk" xmlns:wne="http://schemas.microsoft.com/office/word/2006/wordml" xmlns:wps="http://schemas.microsoft.com/office/word/2010/wordprocessingShape" mc:Ignorable="w14 w15 w16se w16cid w16 w16cex w16sdtdh wp14">
   <w:p>
     <w:pPr>
-      <w:pStyle w:val="Cabealho"/>
+      <w:pStyle w:val="Header"/>
     </w:pPr>
   </w:p>
   <w:p>
     <w:pPr>
-      <w:pStyle w:val="Cabealho"/>
+      <w:pStyle w:val="Header"/>
     </w:pPr>
   </w:p>
 </w:hdr>
@@ -8111,7 +8722,7 @@
   <w:style w:type="paragraph" w:default="1" w:styleId="Normal">
     <w:name w:val="Normal"/>
     <w:qFormat/>
-    <w:rsid w:val="00BE13BB"/>
+    <w:rsid w:val="00F07110"/>
     <w:pPr>
       <w:spacing w:after="0" w:line="240" w:lineRule="auto"/>
     </w:pPr>
@@ -8122,11 +8733,11 @@
       <w:lang w:eastAsia="pt-PT"/>
     </w:rPr>
   </w:style>
-  <w:style w:type="paragraph" w:styleId="Ttulo1">
+  <w:style w:type="paragraph" w:styleId="Heading1">
     <w:name w:val="heading 1"/>
     <w:basedOn w:val="Normal"/>
     <w:next w:val="Normal"/>
-    <w:link w:val="Ttulo1Carter"/>
+    <w:link w:val="Heading1Char"/>
     <w:uiPriority w:val="9"/>
     <w:qFormat/>
     <w:rsid w:val="00E07708"/>
@@ -8143,11 +8754,11 @@
       <w:szCs w:val="32"/>
     </w:rPr>
   </w:style>
-  <w:style w:type="paragraph" w:styleId="Ttulo2">
+  <w:style w:type="paragraph" w:styleId="Heading2">
     <w:name w:val="heading 2"/>
     <w:basedOn w:val="Normal"/>
     <w:next w:val="Normal"/>
-    <w:link w:val="Ttulo2Carter"/>
+    <w:link w:val="Heading2Char"/>
     <w:uiPriority w:val="9"/>
     <w:unhideWhenUsed/>
     <w:qFormat/>
@@ -8165,13 +8776,13 @@
       <w:szCs w:val="26"/>
     </w:rPr>
   </w:style>
-  <w:style w:type="character" w:default="1" w:styleId="Tipodeletrapredefinidodopargrafo">
+  <w:style w:type="character" w:default="1" w:styleId="DefaultParagraphFont">
     <w:name w:val="Default Paragraph Font"/>
     <w:uiPriority w:val="1"/>
     <w:semiHidden/>
     <w:unhideWhenUsed/>
   </w:style>
-  <w:style w:type="table" w:default="1" w:styleId="Tabelanormal">
+  <w:style w:type="table" w:default="1" w:styleId="TableNormal">
     <w:name w:val="Normal Table"/>
     <w:uiPriority w:val="99"/>
     <w:semiHidden/>
@@ -8186,16 +8797,16 @@
       </w:tblCellMar>
     </w:tblPr>
   </w:style>
-  <w:style w:type="numbering" w:default="1" w:styleId="Semlista">
+  <w:style w:type="numbering" w:default="1" w:styleId="NoList">
     <w:name w:val="No List"/>
     <w:uiPriority w:val="99"/>
     <w:semiHidden/>
     <w:unhideWhenUsed/>
   </w:style>
-  <w:style w:type="paragraph" w:styleId="Cabealho">
+  <w:style w:type="paragraph" w:styleId="Header">
     <w:name w:val="header"/>
     <w:basedOn w:val="Normal"/>
-    <w:link w:val="CabealhoCarter"/>
+    <w:link w:val="HeaderChar"/>
     <w:uiPriority w:val="99"/>
     <w:unhideWhenUsed/>
     <w:rsid w:val="00B3512D"/>
@@ -8206,17 +8817,17 @@
       </w:tabs>
     </w:pPr>
   </w:style>
-  <w:style w:type="character" w:customStyle="1" w:styleId="CabealhoCarter">
-    <w:name w:val="Cabeçalho Caráter"/>
-    <w:basedOn w:val="Tipodeletrapredefinidodopargrafo"/>
-    <w:link w:val="Cabealho"/>
+  <w:style w:type="character" w:customStyle="1" w:styleId="HeaderChar">
+    <w:name w:val="Header Char"/>
+    <w:basedOn w:val="DefaultParagraphFont"/>
+    <w:link w:val="Header"/>
     <w:uiPriority w:val="99"/>
     <w:rsid w:val="00B3512D"/>
   </w:style>
-  <w:style w:type="paragraph" w:styleId="Rodap">
+  <w:style w:type="paragraph" w:styleId="Footer">
     <w:name w:val="footer"/>
     <w:basedOn w:val="Normal"/>
-    <w:link w:val="RodapCarter"/>
+    <w:link w:val="FooterChar"/>
     <w:uiPriority w:val="99"/>
     <w:unhideWhenUsed/>
     <w:rsid w:val="00B3512D"/>
@@ -8227,17 +8838,17 @@
       </w:tabs>
     </w:pPr>
   </w:style>
-  <w:style w:type="character" w:customStyle="1" w:styleId="RodapCarter">
-    <w:name w:val="Rodapé Caráter"/>
-    <w:basedOn w:val="Tipodeletrapredefinidodopargrafo"/>
-    <w:link w:val="Rodap"/>
+  <w:style w:type="character" w:customStyle="1" w:styleId="FooterChar">
+    <w:name w:val="Footer Char"/>
+    <w:basedOn w:val="DefaultParagraphFont"/>
+    <w:link w:val="Footer"/>
     <w:uiPriority w:val="99"/>
     <w:rsid w:val="00B3512D"/>
   </w:style>
-  <w:style w:type="character" w:customStyle="1" w:styleId="Ttulo1Carter">
-    <w:name w:val="Título 1 Caráter"/>
-    <w:basedOn w:val="Tipodeletrapredefinidodopargrafo"/>
-    <w:link w:val="Ttulo1"/>
+  <w:style w:type="character" w:customStyle="1" w:styleId="Heading1Char">
+    <w:name w:val="Heading 1 Char"/>
+    <w:basedOn w:val="DefaultParagraphFont"/>
+    <w:link w:val="Heading1"/>
     <w:uiPriority w:val="9"/>
     <w:rsid w:val="00E07708"/>
     <w:rPr>
@@ -8247,9 +8858,9 @@
       <w:szCs w:val="32"/>
     </w:rPr>
   </w:style>
-  <w:style w:type="paragraph" w:styleId="Cabealhodondice">
+  <w:style w:type="paragraph" w:styleId="TOCHeading">
     <w:name w:val="TOC Heading"/>
-    <w:basedOn w:val="Ttulo1"/>
+    <w:basedOn w:val="Heading1"/>
     <w:next w:val="Normal"/>
     <w:uiPriority w:val="39"/>
     <w:unhideWhenUsed/>
@@ -8259,10 +8870,10 @@
       <w:outlineLvl w:val="9"/>
     </w:pPr>
   </w:style>
-  <w:style w:type="character" w:customStyle="1" w:styleId="Ttulo2Carter">
-    <w:name w:val="Título 2 Caráter"/>
-    <w:basedOn w:val="Tipodeletrapredefinidodopargrafo"/>
-    <w:link w:val="Ttulo2"/>
+  <w:style w:type="character" w:customStyle="1" w:styleId="Heading2Char">
+    <w:name w:val="Heading 2 Char"/>
+    <w:basedOn w:val="DefaultParagraphFont"/>
+    <w:link w:val="Heading2"/>
     <w:uiPriority w:val="9"/>
     <w:rsid w:val="00E07708"/>
     <w:rPr>
@@ -8272,7 +8883,7 @@
       <w:szCs w:val="26"/>
     </w:rPr>
   </w:style>
-  <w:style w:type="paragraph" w:styleId="PargrafodaLista">
+  <w:style w:type="paragraph" w:styleId="ListParagraph">
     <w:name w:val="List Paragraph"/>
     <w:basedOn w:val="Normal"/>
     <w:uiPriority w:val="34"/>
@@ -8283,7 +8894,7 @@
       <w:contextualSpacing/>
     </w:pPr>
   </w:style>
-  <w:style w:type="paragraph" w:styleId="ndice2">
+  <w:style w:type="paragraph" w:styleId="TOC2">
     <w:name w:val="toc 2"/>
     <w:basedOn w:val="Normal"/>
     <w:next w:val="Normal"/>
@@ -8296,9 +8907,9 @@
       <w:ind w:left="220"/>
     </w:pPr>
   </w:style>
-  <w:style w:type="character" w:styleId="Hiperligao">
+  <w:style w:type="character" w:styleId="Hyperlink">
     <w:name w:val="Hyperlink"/>
-    <w:basedOn w:val="Tipodeletrapredefinidodopargrafo"/>
+    <w:basedOn w:val="DefaultParagraphFont"/>
     <w:uiPriority w:val="99"/>
     <w:unhideWhenUsed/>
     <w:rsid w:val="00D07DC2"/>
@@ -8309,18 +8920,18 @@
   </w:style>
   <w:style w:type="character" w:customStyle="1" w:styleId="pl-k">
     <w:name w:val="pl-k"/>
-    <w:basedOn w:val="Tipodeletrapredefinidodopargrafo"/>
+    <w:basedOn w:val="DefaultParagraphFont"/>
     <w:rsid w:val="002D179A"/>
   </w:style>
   <w:style w:type="character" w:customStyle="1" w:styleId="pl-v">
     <w:name w:val="pl-v"/>
-    <w:basedOn w:val="Tipodeletrapredefinidodopargrafo"/>
+    <w:basedOn w:val="DefaultParagraphFont"/>
     <w:rsid w:val="002D179A"/>
   </w:style>
-  <w:style w:type="paragraph" w:styleId="HTMLpr-formatado">
+  <w:style w:type="paragraph" w:styleId="HTMLPreformatted">
     <w:name w:val="HTML Preformatted"/>
     <w:basedOn w:val="Normal"/>
-    <w:link w:val="HTMLpr-formatadoCarter"/>
+    <w:link w:val="HTMLPreformattedChar"/>
     <w:uiPriority w:val="99"/>
     <w:semiHidden/>
     <w:unhideWhenUsed/>
@@ -8351,10 +8962,10 @@
       <w:szCs w:val="20"/>
     </w:rPr>
   </w:style>
-  <w:style w:type="character" w:customStyle="1" w:styleId="HTMLpr-formatadoCarter">
-    <w:name w:val="HTML pré-formatado Caráter"/>
-    <w:basedOn w:val="Tipodeletrapredefinidodopargrafo"/>
-    <w:link w:val="HTMLpr-formatado"/>
+  <w:style w:type="character" w:customStyle="1" w:styleId="HTMLPreformattedChar">
+    <w:name w:val="HTML Preformatted Char"/>
+    <w:basedOn w:val="DefaultParagraphFont"/>
+    <w:link w:val="HTMLPreformatted"/>
     <w:uiPriority w:val="99"/>
     <w:semiHidden/>
     <w:rsid w:val="00C634ED"/>
@@ -8377,17 +8988,17 @@
   </w:style>
   <w:style w:type="character" w:customStyle="1" w:styleId="pl-smi">
     <w:name w:val="pl-smi"/>
-    <w:basedOn w:val="Tipodeletrapredefinidodopargrafo"/>
+    <w:basedOn w:val="DefaultParagraphFont"/>
     <w:rsid w:val="00BE13BB"/>
   </w:style>
   <w:style w:type="character" w:customStyle="1" w:styleId="pl-s1">
     <w:name w:val="pl-s1"/>
-    <w:basedOn w:val="Tipodeletrapredefinidodopargrafo"/>
+    <w:basedOn w:val="DefaultParagraphFont"/>
     <w:rsid w:val="00BE13BB"/>
   </w:style>
-  <w:style w:type="character" w:styleId="Refdecomentrio">
+  <w:style w:type="character" w:styleId="CommentReference">
     <w:name w:val="annotation reference"/>
-    <w:basedOn w:val="Tipodeletrapredefinidodopargrafo"/>
+    <w:basedOn w:val="DefaultParagraphFont"/>
     <w:uiPriority w:val="99"/>
     <w:semiHidden/>
     <w:unhideWhenUsed/>
@@ -8397,10 +9008,10 @@
       <w:szCs w:val="16"/>
     </w:rPr>
   </w:style>
-  <w:style w:type="paragraph" w:styleId="Textodecomentrio">
+  <w:style w:type="paragraph" w:styleId="CommentText">
     <w:name w:val="annotation text"/>
     <w:basedOn w:val="Normal"/>
-    <w:link w:val="TextodecomentrioCarter"/>
+    <w:link w:val="CommentTextChar"/>
     <w:uiPriority w:val="99"/>
     <w:semiHidden/>
     <w:unhideWhenUsed/>
@@ -8410,10 +9021,10 @@
       <w:szCs w:val="20"/>
     </w:rPr>
   </w:style>
-  <w:style w:type="character" w:customStyle="1" w:styleId="TextodecomentrioCarter">
-    <w:name w:val="Texto de comentário Caráter"/>
-    <w:basedOn w:val="Tipodeletrapredefinidodopargrafo"/>
-    <w:link w:val="Textodecomentrio"/>
+  <w:style w:type="character" w:customStyle="1" w:styleId="CommentTextChar">
+    <w:name w:val="Comment Text Char"/>
+    <w:basedOn w:val="DefaultParagraphFont"/>
+    <w:link w:val="CommentText"/>
     <w:uiPriority w:val="99"/>
     <w:semiHidden/>
     <w:rsid w:val="00CC64CA"/>
@@ -8424,11 +9035,11 @@
       <w:lang w:eastAsia="pt-PT"/>
     </w:rPr>
   </w:style>
-  <w:style w:type="paragraph" w:styleId="Assuntodecomentrio">
+  <w:style w:type="paragraph" w:styleId="CommentSubject">
     <w:name w:val="annotation subject"/>
-    <w:basedOn w:val="Textodecomentrio"/>
-    <w:next w:val="Textodecomentrio"/>
-    <w:link w:val="AssuntodecomentrioCarter"/>
+    <w:basedOn w:val="CommentText"/>
+    <w:next w:val="CommentText"/>
+    <w:link w:val="CommentSubjectChar"/>
     <w:uiPriority w:val="99"/>
     <w:semiHidden/>
     <w:unhideWhenUsed/>
@@ -8438,10 +9049,10 @@
       <w:bCs/>
     </w:rPr>
   </w:style>
-  <w:style w:type="character" w:customStyle="1" w:styleId="AssuntodecomentrioCarter">
-    <w:name w:val="Assunto de comentário Caráter"/>
-    <w:basedOn w:val="TextodecomentrioCarter"/>
-    <w:link w:val="Assuntodecomentrio"/>
+  <w:style w:type="character" w:customStyle="1" w:styleId="CommentSubjectChar">
+    <w:name w:val="Comment Subject Char"/>
+    <w:basedOn w:val="CommentTextChar"/>
+    <w:link w:val="CommentSubject"/>
     <w:uiPriority w:val="99"/>
     <w:semiHidden/>
     <w:rsid w:val="00CC64CA"/>
@@ -8464,8 +9075,23 @@
   </w:style>
   <w:style w:type="character" w:customStyle="1" w:styleId="latin12compacttimestamp-2g5xjd">
     <w:name w:val="latin12compacttimestamp-2g5xjd"/>
-    <w:basedOn w:val="Tipodeletrapredefinidodopargrafo"/>
+    <w:basedOn w:val="DefaultParagraphFont"/>
     <w:rsid w:val="007530CA"/>
+  </w:style>
+  <w:style w:type="paragraph" w:styleId="NoSpacing">
+    <w:name w:val="No Spacing"/>
+    <w:uiPriority w:val="1"/>
+    <w:qFormat/>
+    <w:rsid w:val="0034071B"/>
+    <w:pPr>
+      <w:spacing w:after="0" w:line="240" w:lineRule="auto"/>
+    </w:pPr>
+    <w:rPr>
+      <w:rFonts w:ascii="Times New Roman" w:eastAsia="Times New Roman" w:hAnsi="Times New Roman" w:cs="Times New Roman"/>
+      <w:sz w:val="24"/>
+      <w:szCs w:val="24"/>
+      <w:lang w:eastAsia="pt-PT"/>
+    </w:rPr>
   </w:style>
 </w:styles>
 </file>

</xml_diff>

<commit_message>
diagram and semi final update
</commit_message>
<xml_diff>
--- a/relatorio.docx
+++ b/relatorio.docx
@@ -3130,15 +3130,7 @@
       </w:r>
       <w:proofErr w:type="spellEnd"/>
       <w:r>
-        <w:t xml:space="preserve"> </w:t>
-      </w:r>
-      <w:proofErr w:type="spellStart"/>
-      <w:r>
-        <w:t>int</w:t>
-      </w:r>
-      <w:proofErr w:type="spellEnd"/>
-      <w:r>
-        <w:t xml:space="preserve"> </w:t>
+        <w:t xml:space="preserve"> int </w:t>
       </w:r>
       <w:proofErr w:type="spellStart"/>
       <w:proofErr w:type="gramStart"/>
@@ -3425,15 +3417,7 @@
       </w:r>
       <w:proofErr w:type="spellEnd"/>
       <w:r>
-        <w:t xml:space="preserve"> </w:t>
-      </w:r>
-      <w:proofErr w:type="spellStart"/>
-      <w:r>
-        <w:t>int</w:t>
-      </w:r>
-      <w:proofErr w:type="spellEnd"/>
-      <w:r>
-        <w:t xml:space="preserve"> </w:t>
+        <w:t xml:space="preserve"> int </w:t>
       </w:r>
       <w:proofErr w:type="gramStart"/>
       <w:r>
@@ -3478,19 +3462,7 @@
         <w:rPr>
           <w:lang w:val="en-US"/>
         </w:rPr>
-        <w:t xml:space="preserve">                        // </w:t>
-      </w:r>
-      <w:r>
-        <w:rPr>
-          <w:lang w:val="en-US"/>
-        </w:rPr>
-        <w:t>radio</w:t>
-      </w:r>
-      <w:r>
-        <w:rPr>
-          <w:lang w:val="en-US"/>
-        </w:rPr>
-        <w:t xml:space="preserve"> da </w:t>
+        <w:t xml:space="preserve">                        // radio da </w:t>
       </w:r>
       <w:proofErr w:type="spellStart"/>
       <w:r>
@@ -3504,62 +3476,40 @@
     <w:p>
       <w:pPr>
         <w:ind w:left="644"/>
-        <w:rPr>
-          <w:lang w:val="en-US"/>
-        </w:rPr>
-      </w:pPr>
-      <w:r>
-        <w:rPr>
-          <w:lang w:val="en-US"/>
-        </w:rPr>
-        <w:t xml:space="preserve">private String </w:t>
-      </w:r>
+      </w:pPr>
+      <w:proofErr w:type="spellStart"/>
+      <w:r>
+        <w:t>private</w:t>
+      </w:r>
+      <w:proofErr w:type="spellEnd"/>
+      <w:r>
+        <w:t xml:space="preserve"> </w:t>
+      </w:r>
+      <w:proofErr w:type="spellStart"/>
+      <w:r>
+        <w:t>String</w:t>
+      </w:r>
+      <w:proofErr w:type="spellEnd"/>
+      <w:r>
+        <w:t xml:space="preserve"> </w:t>
+      </w:r>
+      <w:proofErr w:type="spellStart"/>
       <w:proofErr w:type="gramStart"/>
       <w:r>
-        <w:rPr>
-          <w:lang w:val="en-US"/>
-        </w:rPr>
-        <w:t>brand;</w:t>
-      </w:r>
-      <w:r>
-        <w:rPr>
-          <w:lang w:val="en-US"/>
-        </w:rPr>
+        <w:t>brand</w:t>
+      </w:r>
+      <w:proofErr w:type="spellEnd"/>
+      <w:r>
+        <w:t>;</w:t>
+      </w:r>
+      <w:r>
         <w:t xml:space="preserve">   </w:t>
       </w:r>
       <w:proofErr w:type="gramEnd"/>
       <w:r>
-        <w:rPr>
-          <w:lang w:val="en-US"/>
-        </w:rPr>
-        <w:t xml:space="preserve">                        // </w:t>
-      </w:r>
-      <w:proofErr w:type="spellStart"/>
-      <w:r>
-        <w:rPr>
-          <w:lang w:val="en-US"/>
-        </w:rPr>
-        <w:t>marca</w:t>
-      </w:r>
-      <w:proofErr w:type="spellEnd"/>
-      <w:r>
-        <w:rPr>
-          <w:lang w:val="en-US"/>
-        </w:rPr>
-        <w:t xml:space="preserve"> da </w:t>
-      </w:r>
-      <w:proofErr w:type="spellStart"/>
-      <w:r>
-        <w:rPr>
-          <w:lang w:val="en-US"/>
-        </w:rPr>
-        <w:t>coluna</w:t>
-      </w:r>
-      <w:proofErr w:type="spellEnd"/>
-      <w:r>
-        <w:rPr>
-          <w:lang w:val="en-US"/>
-        </w:rPr>
+        <w:t xml:space="preserve">                        // marca da coluna</w:t>
+      </w:r>
+      <w:r>
         <w:t xml:space="preserve"> </w:t>
       </w:r>
     </w:p>
@@ -4607,29 +4557,6 @@
       <w:r>
         <w:t xml:space="preserve"> estando preparada para qualquer eventualidade de erro no ficheiro a ler, tornando assim o ambiente do programa mais seguro e dinâmico. </w:t>
       </w:r>
-    </w:p>
-    <w:p/>
-    <w:p>
-      <w:pPr>
-        <w:ind w:firstLine="284"/>
-        <w:rPr>
-          <w:b/>
-          <w:bCs/>
-          <w:sz w:val="32"/>
-          <w:szCs w:val="32"/>
-        </w:rPr>
-      </w:pPr>
-    </w:p>
-    <w:p>
-      <w:pPr>
-        <w:ind w:firstLine="284"/>
-        <w:rPr>
-          <w:b/>
-          <w:bCs/>
-          <w:sz w:val="32"/>
-          <w:szCs w:val="32"/>
-        </w:rPr>
-      </w:pPr>
       <w:r>
         <w:rPr>
           <w:b/>
@@ -4797,16 +4724,7 @@
           <w:sz w:val="32"/>
           <w:szCs w:val="32"/>
         </w:rPr>
-        <w:t>1</w:t>
-      </w:r>
-      <w:r>
-        <w:rPr>
-          <w:b/>
-          <w:bCs/>
-          <w:sz w:val="32"/>
-          <w:szCs w:val="32"/>
-        </w:rPr>
-        <w:t>1</w:t>
+        <w:t>11</w:t>
       </w:r>
       <w:r>
         <w:rPr>
@@ -4900,16 +4818,7 @@
           <w:sz w:val="32"/>
           <w:szCs w:val="32"/>
         </w:rPr>
-        <w:t>1</w:t>
-      </w:r>
-      <w:r>
-        <w:rPr>
-          <w:b/>
-          <w:bCs/>
-          <w:sz w:val="32"/>
-          <w:szCs w:val="32"/>
-        </w:rPr>
-        <w:t>2</w:t>
+        <w:t>12</w:t>
       </w:r>
       <w:r>
         <w:rPr>
@@ -5017,13 +4926,33 @@
           <w:szCs w:val="42"/>
         </w:rPr>
       </w:pPr>
-      <w:r>
+    </w:p>
+    <w:p>
+      <w:pPr>
         <w:rPr>
           <w:b/>
           <w:bCs/>
           <w:sz w:val="42"/>
           <w:szCs w:val="42"/>
         </w:rPr>
+      </w:pPr>
+    </w:p>
+    <w:p>
+      <w:pPr>
+        <w:rPr>
+          <w:b/>
+          <w:bCs/>
+          <w:sz w:val="42"/>
+          <w:szCs w:val="42"/>
+        </w:rPr>
+      </w:pPr>
+      <w:r>
+        <w:rPr>
+          <w:b/>
+          <w:bCs/>
+          <w:sz w:val="42"/>
+          <w:szCs w:val="42"/>
+        </w:rPr>
         <w:lastRenderedPageBreak/>
         <w:t xml:space="preserve">Capítulo 3  </w:t>
       </w:r>
@@ -5394,34 +5323,7 @@
           <w:sz w:val="32"/>
           <w:szCs w:val="32"/>
         </w:rPr>
-        <w:t xml:space="preserve">   </w:t>
-      </w:r>
-      <w:r>
-        <w:rPr>
-          <w:b/>
-          <w:bCs/>
-          <w:sz w:val="32"/>
-          <w:szCs w:val="32"/>
-        </w:rPr>
-        <w:t>3.</w:t>
-      </w:r>
-      <w:r>
-        <w:rPr>
-          <w:b/>
-          <w:bCs/>
-          <w:sz w:val="32"/>
-          <w:szCs w:val="32"/>
-        </w:rPr>
-        <w:t>4</w:t>
-      </w:r>
-      <w:r>
-        <w:rPr>
-          <w:b/>
-          <w:bCs/>
-          <w:sz w:val="32"/>
-          <w:szCs w:val="32"/>
-        </w:rPr>
-        <w:t xml:space="preserve">    </w:t>
+        <w:t xml:space="preserve">   3.4    </w:t>
       </w:r>
       <w:proofErr w:type="spellStart"/>
       <w:r>
@@ -5912,16 +5814,76 @@
         <w:ind w:firstLine="709"/>
         <w:jc w:val="both"/>
       </w:pPr>
-    </w:p>
-    <w:p>
-      <w:pPr>
-        <w:pStyle w:val="NormalWeb"/>
+      <w:r>
         <w:rPr>
           <w:rFonts w:ascii="CMR10" w:hAnsi="CMR10"/>
           <w:sz w:val="20"/>
           <w:szCs w:val="20"/>
         </w:rPr>
-      </w:pPr>
+        <w:drawing>
+          <wp:anchor distT="0" distB="0" distL="114300" distR="114300" simplePos="0" relativeHeight="251672576" behindDoc="1" locked="0" layoutInCell="1" allowOverlap="1" wp14:anchorId="58A9F7F2" wp14:editId="119F45A7">
+            <wp:simplePos x="0" y="0"/>
+            <wp:positionH relativeFrom="column">
+              <wp:posOffset>-701675</wp:posOffset>
+            </wp:positionH>
+            <wp:positionV relativeFrom="paragraph">
+              <wp:posOffset>175895</wp:posOffset>
+            </wp:positionV>
+            <wp:extent cx="6627463" cy="4076700"/>
+            <wp:effectExtent l="0" t="0" r="2540" b="0"/>
+            <wp:wrapTight wrapText="bothSides">
+              <wp:wrapPolygon edited="0">
+                <wp:start x="0" y="0"/>
+                <wp:lineTo x="0" y="21499"/>
+                <wp:lineTo x="21546" y="21499"/>
+                <wp:lineTo x="21546" y="0"/>
+                <wp:lineTo x="0" y="0"/>
+              </wp:wrapPolygon>
+            </wp:wrapTight>
+            <wp:docPr id="7" name="Picture 7" descr="Graphical user interface&#10;&#10;Description automatically generated"/>
+            <wp:cNvGraphicFramePr>
+              <a:graphicFrameLocks xmlns:a="http://schemas.openxmlformats.org/drawingml/2006/main" noChangeAspect="1"/>
+            </wp:cNvGraphicFramePr>
+            <a:graphic xmlns:a="http://schemas.openxmlformats.org/drawingml/2006/main">
+              <a:graphicData uri="http://schemas.openxmlformats.org/drawingml/2006/picture">
+                <pic:pic xmlns:pic="http://schemas.openxmlformats.org/drawingml/2006/picture">
+                  <pic:nvPicPr>
+                    <pic:cNvPr id="7" name="Picture 7" descr="Graphical user interface&#10;&#10;Description automatically generated"/>
+                    <pic:cNvPicPr/>
+                  </pic:nvPicPr>
+                  <pic:blipFill>
+                    <a:blip r:embed="rId18">
+                      <a:extLst>
+                        <a:ext uri="{28A0092B-C50C-407E-A947-70E740481C1C}">
+                          <a14:useLocalDpi xmlns:a14="http://schemas.microsoft.com/office/drawing/2010/main" val="0"/>
+                        </a:ext>
+                      </a:extLst>
+                    </a:blip>
+                    <a:stretch>
+                      <a:fillRect/>
+                    </a:stretch>
+                  </pic:blipFill>
+                  <pic:spPr>
+                    <a:xfrm>
+                      <a:off x="0" y="0"/>
+                      <a:ext cx="6627463" cy="4076700"/>
+                    </a:xfrm>
+                    <a:prstGeom prst="rect">
+                      <a:avLst/>
+                    </a:prstGeom>
+                  </pic:spPr>
+                </pic:pic>
+              </a:graphicData>
+            </a:graphic>
+            <wp14:sizeRelH relativeFrom="page">
+              <wp14:pctWidth>0</wp14:pctWidth>
+            </wp14:sizeRelH>
+            <wp14:sizeRelV relativeFrom="page">
+              <wp14:pctHeight>0</wp14:pctHeight>
+            </wp14:sizeRelV>
+          </wp:anchor>
+        </w:drawing>
+      </w:r>
     </w:p>
     <w:p>
       <w:pPr>
@@ -5936,163 +5898,13 @@
     <w:p>
       <w:pPr>
         <w:pStyle w:val="NormalWeb"/>
+      </w:pPr>
+      <w:r>
         <w:rPr>
           <w:rFonts w:ascii="CMR10" w:hAnsi="CMR10"/>
           <w:sz w:val="20"/>
           <w:szCs w:val="20"/>
         </w:rPr>
-      </w:pPr>
-    </w:p>
-    <w:p>
-      <w:pPr>
-        <w:pStyle w:val="NormalWeb"/>
-        <w:rPr>
-          <w:rFonts w:ascii="CMR10" w:hAnsi="CMR10"/>
-          <w:sz w:val="20"/>
-          <w:szCs w:val="20"/>
-        </w:rPr>
-      </w:pPr>
-    </w:p>
-    <w:p>
-      <w:pPr>
-        <w:pStyle w:val="NormalWeb"/>
-        <w:rPr>
-          <w:rFonts w:ascii="CMR10" w:hAnsi="CMR10"/>
-          <w:sz w:val="20"/>
-          <w:szCs w:val="20"/>
-        </w:rPr>
-      </w:pPr>
-    </w:p>
-    <w:p>
-      <w:pPr>
-        <w:pStyle w:val="NormalWeb"/>
-        <w:rPr>
-          <w:rFonts w:ascii="CMR10" w:hAnsi="CMR10"/>
-          <w:sz w:val="20"/>
-          <w:szCs w:val="20"/>
-        </w:rPr>
-      </w:pPr>
-    </w:p>
-    <w:p>
-      <w:pPr>
-        <w:pStyle w:val="NormalWeb"/>
-        <w:rPr>
-          <w:rFonts w:ascii="CMR10" w:hAnsi="CMR10"/>
-          <w:sz w:val="20"/>
-          <w:szCs w:val="20"/>
-        </w:rPr>
-      </w:pPr>
-    </w:p>
-    <w:p>
-      <w:pPr>
-        <w:pStyle w:val="NormalWeb"/>
-        <w:rPr>
-          <w:rFonts w:ascii="CMR10" w:hAnsi="CMR10"/>
-          <w:sz w:val="20"/>
-          <w:szCs w:val="20"/>
-        </w:rPr>
-      </w:pPr>
-    </w:p>
-    <w:p>
-      <w:pPr>
-        <w:pStyle w:val="NormalWeb"/>
-        <w:rPr>
-          <w:rFonts w:ascii="CMR10" w:hAnsi="CMR10"/>
-          <w:sz w:val="20"/>
-          <w:szCs w:val="20"/>
-        </w:rPr>
-      </w:pPr>
-    </w:p>
-    <w:p>
-      <w:pPr>
-        <w:pStyle w:val="NormalWeb"/>
-        <w:rPr>
-          <w:rFonts w:ascii="CMR10" w:hAnsi="CMR10"/>
-          <w:sz w:val="20"/>
-          <w:szCs w:val="20"/>
-        </w:rPr>
-      </w:pPr>
-    </w:p>
-    <w:p>
-      <w:pPr>
-        <w:pStyle w:val="NormalWeb"/>
-        <w:rPr>
-          <w:rFonts w:ascii="CMR10" w:hAnsi="CMR10"/>
-          <w:sz w:val="20"/>
-          <w:szCs w:val="20"/>
-        </w:rPr>
-      </w:pPr>
-    </w:p>
-    <w:p>
-      <w:pPr>
-        <w:pStyle w:val="NormalWeb"/>
-        <w:rPr>
-          <w:rFonts w:ascii="CMR10" w:hAnsi="CMR10"/>
-          <w:sz w:val="20"/>
-          <w:szCs w:val="20"/>
-        </w:rPr>
-      </w:pPr>
-    </w:p>
-    <w:p>
-      <w:pPr>
-        <w:pStyle w:val="NormalWeb"/>
-        <w:rPr>
-          <w:rFonts w:ascii="CMR10" w:hAnsi="CMR10"/>
-          <w:sz w:val="20"/>
-          <w:szCs w:val="20"/>
-        </w:rPr>
-      </w:pPr>
-    </w:p>
-    <w:p>
-      <w:pPr>
-        <w:pStyle w:val="NormalWeb"/>
-        <w:rPr>
-          <w:rFonts w:ascii="CMR10" w:hAnsi="CMR10"/>
-          <w:sz w:val="20"/>
-          <w:szCs w:val="20"/>
-        </w:rPr>
-      </w:pPr>
-    </w:p>
-    <w:p>
-      <w:pPr>
-        <w:pStyle w:val="NormalWeb"/>
-        <w:rPr>
-          <w:rFonts w:ascii="CMR10" w:hAnsi="CMR10"/>
-          <w:sz w:val="20"/>
-          <w:szCs w:val="20"/>
-        </w:rPr>
-      </w:pPr>
-    </w:p>
-    <w:p>
-      <w:pPr>
-        <w:pStyle w:val="NormalWeb"/>
-        <w:rPr>
-          <w:rFonts w:ascii="CMR10" w:hAnsi="CMR10"/>
-          <w:sz w:val="20"/>
-          <w:szCs w:val="20"/>
-        </w:rPr>
-      </w:pPr>
-    </w:p>
-    <w:p>
-      <w:pPr>
-        <w:pStyle w:val="NormalWeb"/>
-        <w:rPr>
-          <w:rFonts w:ascii="CMR10" w:hAnsi="CMR10"/>
-          <w:sz w:val="20"/>
-          <w:szCs w:val="20"/>
-        </w:rPr>
-      </w:pPr>
-    </w:p>
-    <w:p>
-      <w:pPr>
-        <w:pStyle w:val="NormalWeb"/>
-      </w:pPr>
-      <w:r>
-        <w:rPr>
-          <w:rFonts w:ascii="CMR10" w:hAnsi="CMR10"/>
-          <w:sz w:val="20"/>
-          <w:szCs w:val="20"/>
-        </w:rPr>
         <w:t xml:space="preserve">Diagrama de classes do programa, gerado pelo </w:t>
       </w:r>
       <w:proofErr w:type="spellStart"/>
@@ -6226,6 +6038,7 @@
           <w:sz w:val="64"/>
           <w:szCs w:val="64"/>
         </w:rPr>
+        <w:lastRenderedPageBreak/>
         <w:t xml:space="preserve">Menu </w:t>
       </w:r>
     </w:p>
@@ -6284,6 +6097,9 @@
         <w:jc w:val="both"/>
       </w:pPr>
       <w:r>
+        <w:rPr>
+          <w:noProof/>
+        </w:rPr>
         <w:drawing>
           <wp:anchor distT="0" distB="0" distL="114300" distR="114300" simplePos="0" relativeHeight="251669504" behindDoc="1" locked="0" layoutInCell="1" allowOverlap="1" wp14:anchorId="47EE04DE" wp14:editId="46FE39AB">
             <wp:simplePos x="0" y="0"/>
@@ -6316,7 +6132,7 @@
                     <pic:cNvPicPr/>
                   </pic:nvPicPr>
                   <pic:blipFill>
-                    <a:blip r:embed="rId18">
+                    <a:blip r:embed="rId19">
                       <a:extLst>
                         <a:ext uri="{28A0092B-C50C-407E-A947-70E740481C1C}">
                           <a14:useLocalDpi xmlns:a14="http://schemas.microsoft.com/office/drawing/2010/main" val="0"/>
@@ -6515,7 +6331,7 @@
                     </pic:cNvPicPr>
                   </pic:nvPicPr>
                   <pic:blipFill>
-                    <a:blip r:embed="rId19">
+                    <a:blip r:embed="rId20">
                       <a:extLst>
                         <a:ext uri="{28A0092B-C50C-407E-A947-70E740481C1C}">
                           <a14:useLocalDpi xmlns:a14="http://schemas.microsoft.com/office/drawing/2010/main" val="0"/>
@@ -6707,7 +6523,7 @@
                     </pic:cNvPicPr>
                   </pic:nvPicPr>
                   <pic:blipFill>
-                    <a:blip r:embed="rId20">
+                    <a:blip r:embed="rId21">
                       <a:extLst>
                         <a:ext uri="{28A0092B-C50C-407E-A947-70E740481C1C}">
                           <a14:useLocalDpi xmlns:a14="http://schemas.microsoft.com/office/drawing/2010/main" val="0"/>
@@ -6791,6 +6607,33 @@
     </w:p>
     <w:p>
       <w:pPr>
+        <w:pStyle w:val="NoSpacing"/>
+      </w:pPr>
+      <w:r>
+        <w:t>As faturas são guardadas para ficheiros ‘.</w:t>
+      </w:r>
+      <w:proofErr w:type="spellStart"/>
+      <w:r>
+        <w:t>txt</w:t>
+      </w:r>
+      <w:proofErr w:type="spellEnd"/>
+      <w:r>
+        <w:t xml:space="preserve">’ na pasta </w:t>
+      </w:r>
+      <w:proofErr w:type="spellStart"/>
+      <w:r>
+        <w:t>invoices</w:t>
+      </w:r>
+      <w:proofErr w:type="spellEnd"/>
+      <w:r>
+        <w:t xml:space="preserve"> com o código próprio.</w:t>
+      </w:r>
+      <w:r>
+        <w:br w:type="page"/>
+      </w:r>
+    </w:p>
+    <w:p>
+      <w:pPr>
         <w:spacing w:after="160" w:line="259" w:lineRule="auto"/>
         <w:rPr>
           <w:b/>
@@ -6806,7 +6649,8 @@
           <w:sz w:val="42"/>
           <w:szCs w:val="42"/>
         </w:rPr>
-        <w:br w:type="page"/>
+        <w:lastRenderedPageBreak/>
+        <w:t>Criação de um ambiente sem necessitar de ficheiro:</w:t>
       </w:r>
     </w:p>
     <w:p>
@@ -6823,27 +6667,7 @@
         <w:rPr>
           <w:b/>
           <w:bCs/>
-          <w:sz w:val="42"/>
-          <w:szCs w:val="42"/>
-        </w:rPr>
-        <w:lastRenderedPageBreak/>
-        <w:t>Criação de um ambiente sem necessitar de ficheiro:</w:t>
-      </w:r>
-    </w:p>
-    <w:p>
-      <w:pPr>
-        <w:spacing w:after="160" w:line="259" w:lineRule="auto"/>
-        <w:rPr>
-          <w:b/>
-          <w:bCs/>
-          <w:sz w:val="42"/>
-          <w:szCs w:val="42"/>
-        </w:rPr>
-      </w:pPr>
-      <w:r>
-        <w:rPr>
-          <w:b/>
-          <w:bCs/>
+          <w:noProof/>
           <w:sz w:val="42"/>
           <w:szCs w:val="42"/>
         </w:rPr>
@@ -6863,7 +6687,7 @@
                     <pic:cNvPicPr/>
                   </pic:nvPicPr>
                   <pic:blipFill>
-                    <a:blip r:embed="rId21"/>
+                    <a:blip r:embed="rId22"/>
                     <a:stretch>
                       <a:fillRect/>
                     </a:stretch>

</xml_diff>